<commit_message>
fixed ex1 in notebook(!), and fixed problem 25 (in my word doc)
</commit_message>
<xml_diff>
--- a/CV202_HW2_byDan_notFinal.docx
+++ b/CV202_HW2_byDan_notFinal.docx
@@ -7783,16 +7783,7 @@
             <w:rPr>
               <w:rFonts w:ascii="Cambria Math" w:eastAsiaTheme="minorEastAsia" w:hAnsi="Cambria Math"/>
             </w:rPr>
-            <m:t>y</m:t>
-          </m:r>
-          <m:r>
-            <m:rPr>
-              <m:sty m:val="bi"/>
-            </m:rPr>
-            <w:rPr>
-              <w:rFonts w:ascii="Cambria Math" w:eastAsiaTheme="minorEastAsia" w:hAnsi="Cambria Math"/>
-            </w:rPr>
-            <m:t>=</m:t>
+            <m:t>y=</m:t>
           </m:r>
         </m:oMath>
       </m:oMathPara>
@@ -7800,7 +7791,7 @@
     <w:p>
       <w:pPr>
         <w:rPr>
-          <w:rFonts w:eastAsiaTheme="minorEastAsia" w:hint="cs"/>
+          <w:rFonts w:eastAsiaTheme="minorEastAsia"/>
           <w:rtl/>
         </w:rPr>
       </w:pPr>
@@ -13214,16 +13205,7 @@
                 <w:rPr>
                   <w:rFonts w:ascii="Cambria Math" w:eastAsiaTheme="minorEastAsia" w:hAnsi="Cambria Math"/>
                 </w:rPr>
-                <m:t>N⋅</m:t>
-              </m:r>
-              <m:r>
-                <m:rPr>
-                  <m:sty m:val="p"/>
-                </m:rPr>
-                <w:rPr>
-                  <w:rFonts w:ascii="Cambria Math" w:eastAsiaTheme="minorEastAsia" w:hAnsi="Cambria Math"/>
-                </w:rPr>
-                <m:t>log</m:t>
+                <m:t>N⋅log</m:t>
               </m:r>
             </m:fName>
             <m:e>
@@ -22758,7 +22740,7 @@
       <w:pPr>
         <w:jc w:val="center"/>
         <w:rPr>
-          <w:rFonts w:eastAsiaTheme="minorEastAsia" w:hint="cs"/>
+          <w:rFonts w:eastAsiaTheme="minorEastAsia"/>
           <w:rtl/>
         </w:rPr>
       </w:pPr>
@@ -23218,25 +23200,7 @@
                             <w:rPr>
                               <w:rFonts w:ascii="Cambria Math" w:eastAsiaTheme="minorEastAsia" w:hAnsi="Cambria Math"/>
                             </w:rPr>
-                            <m:t>x</m:t>
-                          </m:r>
-                          <m:r>
-                            <m:rPr>
-                              <m:sty m:val="bi"/>
-                            </m:rPr>
-                            <w:rPr>
-                              <w:rFonts w:ascii="Cambria Math" w:eastAsiaTheme="minorEastAsia" w:hAnsi="Cambria Math"/>
-                            </w:rPr>
-                            <m:t>-</m:t>
-                          </m:r>
-                          <m:r>
-                            <m:rPr>
-                              <m:sty m:val="bi"/>
-                            </m:rPr>
-                            <w:rPr>
-                              <w:rFonts w:ascii="Cambria Math" w:eastAsiaTheme="minorEastAsia" w:hAnsi="Cambria Math"/>
-                            </w:rPr>
-                            <m:t>V</m:t>
+                            <m:t>x-V</m:t>
                           </m:r>
                           <m:r>
                             <w:rPr>
@@ -23565,25 +23529,7 @@
                             <w:rPr>
                               <w:rFonts w:ascii="Cambria Math" w:eastAsiaTheme="minorEastAsia" w:hAnsi="Cambria Math"/>
                             </w:rPr>
-                            <m:t>x</m:t>
-                          </m:r>
-                          <m:r>
-                            <m:rPr>
-                              <m:sty m:val="bi"/>
-                            </m:rPr>
-                            <w:rPr>
-                              <w:rFonts w:ascii="Cambria Math" w:eastAsiaTheme="minorEastAsia" w:hAnsi="Cambria Math"/>
-                            </w:rPr>
-                            <m:t>-</m:t>
-                          </m:r>
-                          <m:r>
-                            <m:rPr>
-                              <m:sty m:val="bi"/>
-                            </m:rPr>
-                            <w:rPr>
-                              <w:rFonts w:ascii="Cambria Math" w:eastAsiaTheme="minorEastAsia" w:hAnsi="Cambria Math"/>
-                            </w:rPr>
-                            <m:t>V</m:t>
+                            <m:t>x-V</m:t>
                           </m:r>
                           <m:r>
                             <w:rPr>
@@ -23772,25 +23718,7 @@
                             <w:rPr>
                               <w:rFonts w:ascii="Cambria Math" w:eastAsiaTheme="minorEastAsia" w:hAnsi="Cambria Math"/>
                             </w:rPr>
-                            <m:t>x</m:t>
-                          </m:r>
-                          <m:r>
-                            <m:rPr>
-                              <m:sty m:val="bi"/>
-                            </m:rPr>
-                            <w:rPr>
-                              <w:rFonts w:ascii="Cambria Math" w:eastAsiaTheme="minorEastAsia" w:hAnsi="Cambria Math"/>
-                            </w:rPr>
-                            <m:t>-</m:t>
-                          </m:r>
-                          <m:r>
-                            <m:rPr>
-                              <m:sty m:val="bi"/>
-                            </m:rPr>
-                            <w:rPr>
-                              <w:rFonts w:ascii="Cambria Math" w:eastAsiaTheme="minorEastAsia" w:hAnsi="Cambria Math"/>
-                            </w:rPr>
-                            <m:t>V</m:t>
+                            <m:t>x-V</m:t>
                           </m:r>
                           <m:r>
                             <w:rPr>
@@ -25512,28 +25440,15 @@
         <w:t>Computer Exercise 2</w:t>
       </w:r>
     </w:p>
-    <w:p/>
     <w:p>
-      <w:pPr>
-        <w:pStyle w:val="Heading2"/>
-      </w:pPr>
       <w:r>
-        <w:t>Problem 25</w:t>
+        <w:t xml:space="preserve">Done – </w:t>
       </w:r>
-    </w:p>
-    <w:p>
-      <w:pPr>
-        <w:rPr>
-          <w:rFonts w:hint="cs"/>
-          <w:rtl/>
-        </w:rPr>
-      </w:pPr>
       <w:r>
         <w:rPr>
-          <w:rFonts w:hint="cs"/>
-          <w:rtl/>
+          <w:color w:val="FF0000"/>
         </w:rPr>
-        <w:t>חסר רק הסבר מילולי</w:t>
+        <w:t>ADD RESULTS HERE.</w:t>
       </w:r>
     </w:p>
     <w:p>
@@ -25542,6 +25457,168 @@
       </w:pPr>
       <w:r>
         <w:lastRenderedPageBreak/>
+        <w:t>Problem 25</w:t>
+      </w:r>
+    </w:p>
+    <w:p>
+      <w:pPr>
+        <w:rPr>
+          <w:rFonts w:eastAsiaTheme="minorEastAsia"/>
+        </w:rPr>
+      </w:pPr>
+      <w:r>
+        <w:t xml:space="preserve">The effect of convolving an image with this </w:t>
+      </w:r>
+      <w:proofErr w:type="gramStart"/>
+      <w:r>
+        <w:t xml:space="preserve">given </w:t>
+      </w:r>
+      <w:proofErr w:type="gramEnd"/>
+      <m:oMath>
+        <m:r>
+          <w:rPr>
+            <w:rFonts w:ascii="Cambria Math" w:hAnsi="Cambria Math"/>
+          </w:rPr>
+          <m:t>h</m:t>
+        </m:r>
+      </m:oMath>
+      <w:r>
+        <w:rPr>
+          <w:rFonts w:eastAsiaTheme="minorEastAsia"/>
+        </w:rPr>
+        <w:t>, is moving the entire image 2 pixels to the left, and 1 pixel upwards. This is a very small change, barely noticeable in sizeable images, so we ca</w:t>
+      </w:r>
+      <w:r>
+        <w:rPr>
+          <w:rFonts w:eastAsiaTheme="minorEastAsia"/>
+        </w:rPr>
+        <w:t>n see this with this very small</w:t>
+      </w:r>
+      <w:r>
+        <w:rPr>
+          <w:rFonts w:eastAsiaTheme="minorEastAsia"/>
+        </w:rPr>
+        <w:t xml:space="preserve"> image example:</w:t>
+      </w:r>
+    </w:p>
+    <w:p>
+      <w:pPr>
+        <w:rPr>
+          <w:rtl/>
+        </w:rPr>
+      </w:pPr>
+      <w:r>
+        <w:rPr>
+          <w:noProof/>
+        </w:rPr>
+        <w:drawing>
+          <wp:inline distT="0" distB="0" distL="0" distR="0">
+            <wp:extent cx="2678743" cy="2867025"/>
+            <wp:effectExtent l="0" t="0" r="0" b="0"/>
+            <wp:docPr id="1" name="Picture 1" descr="C:\Users\dantc\Downloads\original.png"/>
+            <wp:cNvGraphicFramePr>
+              <a:graphicFrameLocks xmlns:a="http://schemas.openxmlformats.org/drawingml/2006/main" noChangeAspect="1"/>
+            </wp:cNvGraphicFramePr>
+            <a:graphic xmlns:a="http://schemas.openxmlformats.org/drawingml/2006/main">
+              <a:graphicData uri="http://schemas.openxmlformats.org/drawingml/2006/picture">
+                <pic:pic xmlns:pic="http://schemas.openxmlformats.org/drawingml/2006/picture">
+                  <pic:nvPicPr>
+                    <pic:cNvPr id="0" name="Picture 1" descr="C:\Users\dantc\Downloads\original.png"/>
+                    <pic:cNvPicPr>
+                      <a:picLocks noChangeAspect="1" noChangeArrowheads="1"/>
+                    </pic:cNvPicPr>
+                  </pic:nvPicPr>
+                  <pic:blipFill>
+                    <a:blip r:embed="rId5">
+                      <a:extLst>
+                        <a:ext uri="{28A0092B-C50C-407E-A947-70E740481C1C}">
+                          <a14:useLocalDpi xmlns:a14="http://schemas.microsoft.com/office/drawing/2010/main" val="0"/>
+                        </a:ext>
+                      </a:extLst>
+                    </a:blip>
+                    <a:srcRect/>
+                    <a:stretch>
+                      <a:fillRect/>
+                    </a:stretch>
+                  </pic:blipFill>
+                  <pic:spPr bwMode="auto">
+                    <a:xfrm>
+                      <a:off x="0" y="0"/>
+                      <a:ext cx="2687300" cy="2876183"/>
+                    </a:xfrm>
+                    <a:prstGeom prst="rect">
+                      <a:avLst/>
+                    </a:prstGeom>
+                    <a:noFill/>
+                    <a:ln>
+                      <a:noFill/>
+                    </a:ln>
+                  </pic:spPr>
+                </pic:pic>
+              </a:graphicData>
+            </a:graphic>
+          </wp:inline>
+        </w:drawing>
+      </w:r>
+      <w:r>
+        <w:rPr>
+          <w:noProof/>
+        </w:rPr>
+        <w:drawing>
+          <wp:inline distT="0" distB="0" distL="0" distR="0">
+            <wp:extent cx="2652044" cy="2838450"/>
+            <wp:effectExtent l="0" t="0" r="0" b="0"/>
+            <wp:docPr id="2" name="Picture 2" descr="C:\Users\dantc\Downloads\filtered.png"/>
+            <wp:cNvGraphicFramePr>
+              <a:graphicFrameLocks xmlns:a="http://schemas.openxmlformats.org/drawingml/2006/main" noChangeAspect="1"/>
+            </wp:cNvGraphicFramePr>
+            <a:graphic xmlns:a="http://schemas.openxmlformats.org/drawingml/2006/main">
+              <a:graphicData uri="http://schemas.openxmlformats.org/drawingml/2006/picture">
+                <pic:pic xmlns:pic="http://schemas.openxmlformats.org/drawingml/2006/picture">
+                  <pic:nvPicPr>
+                    <pic:cNvPr id="0" name="Picture 2" descr="C:\Users\dantc\Downloads\filtered.png"/>
+                    <pic:cNvPicPr>
+                      <a:picLocks noChangeAspect="1" noChangeArrowheads="1"/>
+                    </pic:cNvPicPr>
+                  </pic:nvPicPr>
+                  <pic:blipFill>
+                    <a:blip r:embed="rId6">
+                      <a:extLst>
+                        <a:ext uri="{28A0092B-C50C-407E-A947-70E740481C1C}">
+                          <a14:useLocalDpi xmlns:a14="http://schemas.microsoft.com/office/drawing/2010/main" val="0"/>
+                        </a:ext>
+                      </a:extLst>
+                    </a:blip>
+                    <a:srcRect/>
+                    <a:stretch>
+                      <a:fillRect/>
+                    </a:stretch>
+                  </pic:blipFill>
+                  <pic:spPr bwMode="auto">
+                    <a:xfrm>
+                      <a:off x="0" y="0"/>
+                      <a:ext cx="2658159" cy="2844994"/>
+                    </a:xfrm>
+                    <a:prstGeom prst="rect">
+                      <a:avLst/>
+                    </a:prstGeom>
+                    <a:noFill/>
+                    <a:ln>
+                      <a:noFill/>
+                    </a:ln>
+                  </pic:spPr>
+                </pic:pic>
+              </a:graphicData>
+            </a:graphic>
+          </wp:inline>
+        </w:drawing>
+      </w:r>
+    </w:p>
+    <w:p>
+      <w:pPr>
+        <w:pStyle w:val="Heading2"/>
+      </w:pPr>
+      <w:r>
         <w:t>Problem 26</w:t>
       </w:r>
     </w:p>
@@ -25585,7 +25662,6 @@
     <w:p>
       <w:pPr>
         <w:rPr>
-          <w:rFonts w:hint="cs"/>
           <w:rtl/>
         </w:rPr>
       </w:pPr>
@@ -26411,7 +26487,7 @@
 </file>
 
 <file path=customXml/itemProps1.xml><?xml version="1.0" encoding="utf-8"?>
-<ds:datastoreItem xmlns:ds="http://schemas.openxmlformats.org/officeDocument/2006/customXml" ds:itemID="{5596BCE0-73B1-4EC0-A21B-C1B27923CDF6}">
+<ds:datastoreItem xmlns:ds="http://schemas.openxmlformats.org/officeDocument/2006/customXml" ds:itemID="{B909FB74-658E-4821-8FFA-43FF32695931}">
   <ds:schemaRefs>
     <ds:schemaRef ds:uri="http://schemas.openxmlformats.org/officeDocument/2006/bibliography"/>
   </ds:schemaRefs>

</xml_diff>

<commit_message>
redid part 26 in my doc
</commit_message>
<xml_diff>
--- a/CV202_HW2_byDan_notFinal.docx
+++ b/CV202_HW2_byDan_notFinal.docx
@@ -25529,7 +25529,7 @@
                     </pic:cNvPicPr>
                   </pic:nvPicPr>
                   <pic:blipFill>
-                    <a:blip r:embed="rId5">
+                    <a:blip r:embed="rId6">
                       <a:extLst>
                         <a:ext uri="{28A0092B-C50C-407E-A947-70E740481C1C}">
                           <a14:useLocalDpi xmlns:a14="http://schemas.microsoft.com/office/drawing/2010/main" val="0"/>
@@ -25582,7 +25582,7 @@
                     </pic:cNvPicPr>
                   </pic:nvPicPr>
                   <pic:blipFill>
-                    <a:blip r:embed="rId6">
+                    <a:blip r:embed="rId7">
                       <a:extLst>
                         <a:ext uri="{28A0092B-C50C-407E-A947-70E740481C1C}">
                           <a14:useLocalDpi xmlns:a14="http://schemas.microsoft.com/office/drawing/2010/main" val="0"/>
@@ -25623,13 +25623,3316 @@
       </w:r>
     </w:p>
     <w:p>
+      <w:pPr>
+        <w:pStyle w:val="Heading3"/>
+      </w:pPr>
+      <w:r>
+        <w:t>Part (</w:t>
+      </w:r>
+      <w:proofErr w:type="spellStart"/>
+      <w:r>
+        <w:t>i</w:t>
+      </w:r>
+      <w:proofErr w:type="spellEnd"/>
+      <w:r>
+        <w:t>)</w:t>
+      </w:r>
+    </w:p>
+    <w:p>
+      <w:pPr>
+        <w:rPr>
+          <w:rFonts w:eastAsiaTheme="minorEastAsia"/>
+        </w:rPr>
+      </w:pPr>
+      <m:oMathPara>
+        <m:oMath>
+          <m:r>
+            <w:rPr>
+              <w:rFonts w:ascii="Cambria Math" w:hAnsi="Cambria Math"/>
+            </w:rPr>
+            <m:t>1=</m:t>
+          </m:r>
+          <m:func>
+            <m:funcPr>
+              <m:ctrlPr>
+                <w:rPr>
+                  <w:rFonts w:ascii="Cambria Math" w:hAnsi="Cambria Math"/>
+                  <w:i/>
+                </w:rPr>
+              </m:ctrlPr>
+            </m:funcPr>
+            <m:fName>
+              <m:r>
+                <m:rPr>
+                  <m:sty m:val="p"/>
+                </m:rPr>
+                <w:rPr>
+                  <w:rFonts w:ascii="Cambria Math" w:hAnsi="Cambria Math"/>
+                </w:rPr>
+                <m:t>det</m:t>
+              </m:r>
+            </m:fName>
+            <m:e>
+              <m:d>
+                <m:dPr>
+                  <m:ctrlPr>
+                    <w:rPr>
+                      <w:rFonts w:ascii="Cambria Math" w:hAnsi="Cambria Math"/>
+                      <w:i/>
+                    </w:rPr>
+                  </m:ctrlPr>
+                </m:dPr>
+                <m:e>
+                  <m:sSub>
+                    <m:sSubPr>
+                      <m:ctrlPr>
+                        <w:rPr>
+                          <w:rFonts w:ascii="Cambria Math" w:hAnsi="Cambria Math"/>
+                          <w:i/>
+                        </w:rPr>
+                      </m:ctrlPr>
+                    </m:sSubPr>
+                    <m:e>
+                      <m:r>
+                        <w:rPr>
+                          <w:rFonts w:ascii="Cambria Math" w:hAnsi="Cambria Math"/>
+                        </w:rPr>
+                        <m:t>I</m:t>
+                      </m:r>
+                    </m:e>
+                    <m:sub>
+                      <m:r>
+                        <w:rPr>
+                          <w:rFonts w:ascii="Cambria Math" w:hAnsi="Cambria Math"/>
+                        </w:rPr>
+                        <m:t>n×n</m:t>
+                      </m:r>
+                    </m:sub>
+                  </m:sSub>
+                </m:e>
+              </m:d>
+            </m:e>
+          </m:func>
+          <m:r>
+            <w:rPr>
+              <w:rFonts w:ascii="Cambria Math" w:hAnsi="Cambria Math"/>
+            </w:rPr>
+            <m:t>=</m:t>
+          </m:r>
+          <m:func>
+            <m:funcPr>
+              <m:ctrlPr>
+                <w:rPr>
+                  <w:rFonts w:ascii="Cambria Math" w:hAnsi="Cambria Math"/>
+                  <w:i/>
+                </w:rPr>
+              </m:ctrlPr>
+            </m:funcPr>
+            <m:fName>
+              <m:r>
+                <m:rPr>
+                  <m:sty m:val="p"/>
+                </m:rPr>
+                <w:rPr>
+                  <w:rFonts w:ascii="Cambria Math" w:hAnsi="Cambria Math"/>
+                </w:rPr>
+                <m:t>det</m:t>
+              </m:r>
+            </m:fName>
+            <m:e>
+              <m:d>
+                <m:dPr>
+                  <m:ctrlPr>
+                    <w:rPr>
+                      <w:rFonts w:ascii="Cambria Math" w:hAnsi="Cambria Math"/>
+                      <w:i/>
+                    </w:rPr>
+                  </m:ctrlPr>
+                </m:dPr>
+                <m:e>
+                  <m:r>
+                    <w:rPr>
+                      <w:rFonts w:ascii="Cambria Math" w:hAnsi="Cambria Math"/>
+                    </w:rPr>
+                    <m:t>Y</m:t>
+                  </m:r>
+                  <m:sSup>
+                    <m:sSupPr>
+                      <m:ctrlPr>
+                        <w:rPr>
+                          <w:rFonts w:ascii="Cambria Math" w:hAnsi="Cambria Math"/>
+                          <w:i/>
+                        </w:rPr>
+                      </m:ctrlPr>
+                    </m:sSupPr>
+                    <m:e>
+                      <m:r>
+                        <w:rPr>
+                          <w:rFonts w:ascii="Cambria Math" w:hAnsi="Cambria Math"/>
+                        </w:rPr>
+                        <m:t>Y</m:t>
+                      </m:r>
+                    </m:e>
+                    <m:sup>
+                      <m:r>
+                        <w:rPr>
+                          <w:rFonts w:ascii="Cambria Math" w:hAnsi="Cambria Math"/>
+                        </w:rPr>
+                        <m:t>T</m:t>
+                      </m:r>
+                    </m:sup>
+                  </m:sSup>
+                </m:e>
+              </m:d>
+            </m:e>
+          </m:func>
+          <m:r>
+            <w:rPr>
+              <w:rFonts w:ascii="Cambria Math" w:hAnsi="Cambria Math"/>
+            </w:rPr>
+            <m:t>=</m:t>
+          </m:r>
+          <m:func>
+            <m:funcPr>
+              <m:ctrlPr>
+                <w:rPr>
+                  <w:rFonts w:ascii="Cambria Math" w:hAnsi="Cambria Math"/>
+                  <w:i/>
+                </w:rPr>
+              </m:ctrlPr>
+            </m:funcPr>
+            <m:fName>
+              <m:r>
+                <m:rPr>
+                  <m:sty m:val="p"/>
+                </m:rPr>
+                <w:rPr>
+                  <w:rFonts w:ascii="Cambria Math" w:hAnsi="Cambria Math"/>
+                </w:rPr>
+                <m:t>det</m:t>
+              </m:r>
+            </m:fName>
+            <m:e>
+              <m:r>
+                <w:rPr>
+                  <w:rFonts w:ascii="Cambria Math" w:hAnsi="Cambria Math"/>
+                </w:rPr>
+                <m:t>Y</m:t>
+              </m:r>
+            </m:e>
+          </m:func>
+          <m:r>
+            <w:rPr>
+              <w:rFonts w:ascii="Cambria Math" w:hAnsi="Cambria Math"/>
+            </w:rPr>
+            <m:t>⋅</m:t>
+          </m:r>
+          <m:func>
+            <m:funcPr>
+              <m:ctrlPr>
+                <w:rPr>
+                  <w:rFonts w:ascii="Cambria Math" w:hAnsi="Cambria Math"/>
+                  <w:i/>
+                </w:rPr>
+              </m:ctrlPr>
+            </m:funcPr>
+            <m:fName>
+              <m:r>
+                <m:rPr>
+                  <m:sty m:val="p"/>
+                </m:rPr>
+                <w:rPr>
+                  <w:rFonts w:ascii="Cambria Math" w:hAnsi="Cambria Math"/>
+                </w:rPr>
+                <m:t>det</m:t>
+              </m:r>
+            </m:fName>
+            <m:e>
+              <m:sSup>
+                <m:sSupPr>
+                  <m:ctrlPr>
+                    <w:rPr>
+                      <w:rFonts w:ascii="Cambria Math" w:hAnsi="Cambria Math"/>
+                      <w:i/>
+                    </w:rPr>
+                  </m:ctrlPr>
+                </m:sSupPr>
+                <m:e>
+                  <m:r>
+                    <w:rPr>
+                      <w:rFonts w:ascii="Cambria Math" w:hAnsi="Cambria Math"/>
+                    </w:rPr>
+                    <m:t>Y</m:t>
+                  </m:r>
+                </m:e>
+                <m:sup>
+                  <m:r>
+                    <w:rPr>
+                      <w:rFonts w:ascii="Cambria Math" w:hAnsi="Cambria Math"/>
+                    </w:rPr>
+                    <m:t>T</m:t>
+                  </m:r>
+                </m:sup>
+              </m:sSup>
+            </m:e>
+          </m:func>
+          <m:r>
+            <w:rPr>
+              <w:rFonts w:ascii="Cambria Math" w:hAnsi="Cambria Math"/>
+            </w:rPr>
+            <m:t>=</m:t>
+          </m:r>
+          <m:sSup>
+            <m:sSupPr>
+              <m:ctrlPr>
+                <w:rPr>
+                  <w:rFonts w:ascii="Cambria Math" w:hAnsi="Cambria Math"/>
+                  <w:i/>
+                </w:rPr>
+              </m:ctrlPr>
+            </m:sSupPr>
+            <m:e>
+              <m:d>
+                <m:dPr>
+                  <m:ctrlPr>
+                    <w:rPr>
+                      <w:rFonts w:ascii="Cambria Math" w:hAnsi="Cambria Math"/>
+                      <w:i/>
+                    </w:rPr>
+                  </m:ctrlPr>
+                </m:dPr>
+                <m:e>
+                  <m:func>
+                    <m:funcPr>
+                      <m:ctrlPr>
+                        <w:rPr>
+                          <w:rFonts w:ascii="Cambria Math" w:hAnsi="Cambria Math"/>
+                          <w:i/>
+                        </w:rPr>
+                      </m:ctrlPr>
+                    </m:funcPr>
+                    <m:fName>
+                      <m:r>
+                        <m:rPr>
+                          <m:sty m:val="p"/>
+                        </m:rPr>
+                        <w:rPr>
+                          <w:rFonts w:ascii="Cambria Math" w:hAnsi="Cambria Math"/>
+                        </w:rPr>
+                        <m:t>det</m:t>
+                      </m:r>
+                    </m:fName>
+                    <m:e>
+                      <m:r>
+                        <w:rPr>
+                          <w:rFonts w:ascii="Cambria Math" w:hAnsi="Cambria Math"/>
+                        </w:rPr>
+                        <m:t>Y</m:t>
+                      </m:r>
+                    </m:e>
+                  </m:func>
+                </m:e>
+              </m:d>
+            </m:e>
+            <m:sup>
+              <m:r>
+                <w:rPr>
+                  <w:rFonts w:ascii="Cambria Math" w:hAnsi="Cambria Math"/>
+                </w:rPr>
+                <m:t>2</m:t>
+              </m:r>
+            </m:sup>
+          </m:sSup>
+        </m:oMath>
+      </m:oMathPara>
+    </w:p>
+    <w:p>
+      <w:pPr>
+        <w:rPr>
+          <w:rFonts w:eastAsiaTheme="minorEastAsia"/>
+        </w:rPr>
+      </w:pPr>
+      <m:oMathPara>
+        <m:oMath>
+          <m:r>
+            <w:rPr>
+              <w:rFonts w:ascii="Cambria Math" w:hAnsi="Cambria Math"/>
+            </w:rPr>
+            <m:t>⟹</m:t>
+          </m:r>
+          <m:borderBox>
+            <m:borderBoxPr>
+              <m:ctrlPr>
+                <w:rPr>
+                  <w:rFonts w:ascii="Cambria Math" w:hAnsi="Cambria Math"/>
+                  <w:i/>
+                </w:rPr>
+              </m:ctrlPr>
+            </m:borderBoxPr>
+            <m:e>
+              <m:func>
+                <m:funcPr>
+                  <m:ctrlPr>
+                    <w:rPr>
+                      <w:rFonts w:ascii="Cambria Math" w:hAnsi="Cambria Math"/>
+                      <w:i/>
+                    </w:rPr>
+                  </m:ctrlPr>
+                </m:funcPr>
+                <m:fName>
+                  <m:r>
+                    <m:rPr>
+                      <m:sty m:val="p"/>
+                    </m:rPr>
+                    <w:rPr>
+                      <w:rFonts w:ascii="Cambria Math" w:hAnsi="Cambria Math"/>
+                    </w:rPr>
+                    <m:t>det</m:t>
+                  </m:r>
+                </m:fName>
+                <m:e>
+                  <m:r>
+                    <w:rPr>
+                      <w:rFonts w:ascii="Cambria Math" w:hAnsi="Cambria Math"/>
+                    </w:rPr>
+                    <m:t>Y</m:t>
+                  </m:r>
+                </m:e>
+              </m:func>
+              <m:r>
+                <w:rPr>
+                  <w:rFonts w:ascii="Cambria Math" w:hAnsi="Cambria Math"/>
+                </w:rPr>
+                <m:t>=±1</m:t>
+              </m:r>
+            </m:e>
+          </m:borderBox>
+          <m:r>
+            <w:rPr>
+              <w:rFonts w:ascii="Cambria Math" w:hAnsi="Cambria Math"/>
+            </w:rPr>
+            <m:t xml:space="preserve">  ∎</m:t>
+          </m:r>
+        </m:oMath>
+      </m:oMathPara>
+    </w:p>
+    <w:p>
+      <w:pPr>
+        <w:pStyle w:val="Heading3"/>
+      </w:pPr>
+      <w:r>
+        <w:t>Part (ii)</w:t>
+      </w:r>
+    </w:p>
+    <w:p>
+      <w:pPr>
+        <w:rPr>
+          <w:rFonts w:eastAsiaTheme="minorEastAsia"/>
+        </w:rPr>
+      </w:pPr>
+      <w:proofErr w:type="gramStart"/>
+      <w:r>
+        <w:t xml:space="preserve">From </w:t>
+      </w:r>
+      <w:proofErr w:type="gramEnd"/>
+      <m:oMath>
+        <m:r>
+          <w:rPr>
+            <w:rFonts w:ascii="Cambria Math" w:hAnsi="Cambria Math"/>
+          </w:rPr>
+          <m:t>Y</m:t>
+        </m:r>
+        <m:sSup>
+          <m:sSupPr>
+            <m:ctrlPr>
+              <w:rPr>
+                <w:rFonts w:ascii="Cambria Math" w:hAnsi="Cambria Math"/>
+                <w:i/>
+              </w:rPr>
+            </m:ctrlPr>
+          </m:sSupPr>
+          <m:e>
+            <m:r>
+              <w:rPr>
+                <w:rFonts w:ascii="Cambria Math" w:hAnsi="Cambria Math"/>
+              </w:rPr>
+              <m:t>Y</m:t>
+            </m:r>
+          </m:e>
+          <m:sup>
+            <m:r>
+              <w:rPr>
+                <w:rFonts w:ascii="Cambria Math" w:hAnsi="Cambria Math"/>
+              </w:rPr>
+              <m:t>T</m:t>
+            </m:r>
+          </m:sup>
+        </m:sSup>
+        <m:r>
+          <w:rPr>
+            <w:rFonts w:ascii="Cambria Math" w:hAnsi="Cambria Math"/>
+          </w:rPr>
+          <m:t>=</m:t>
+        </m:r>
+        <m:sSub>
+          <m:sSubPr>
+            <m:ctrlPr>
+              <w:rPr>
+                <w:rFonts w:ascii="Cambria Math" w:hAnsi="Cambria Math"/>
+                <w:i/>
+              </w:rPr>
+            </m:ctrlPr>
+          </m:sSubPr>
+          <m:e>
+            <m:r>
+              <w:rPr>
+                <w:rFonts w:ascii="Cambria Math" w:hAnsi="Cambria Math"/>
+              </w:rPr>
+              <m:t>I</m:t>
+            </m:r>
+          </m:e>
+          <m:sub>
+            <m:r>
+              <w:rPr>
+                <w:rFonts w:ascii="Cambria Math" w:hAnsi="Cambria Math"/>
+              </w:rPr>
+              <m:t>n×n</m:t>
+            </m:r>
+          </m:sub>
+        </m:sSub>
+      </m:oMath>
       <w:r>
         <w:rPr>
-          <w:rFonts w:hint="cs"/>
-          <w:rtl/>
+          <w:rFonts w:eastAsiaTheme="minorEastAsia"/>
         </w:rPr>
-        <w:t>חסר סעיף ו'</w:t>
+        <w:t xml:space="preserve">, we get </w:t>
       </w:r>
+      <m:oMath>
+        <m:sSup>
+          <m:sSupPr>
+            <m:ctrlPr>
+              <w:rPr>
+                <w:rFonts w:ascii="Cambria Math" w:hAnsi="Cambria Math"/>
+                <w:i/>
+              </w:rPr>
+            </m:ctrlPr>
+          </m:sSupPr>
+          <m:e>
+            <m:r>
+              <w:rPr>
+                <w:rFonts w:ascii="Cambria Math" w:hAnsi="Cambria Math"/>
+              </w:rPr>
+              <m:t>Y</m:t>
+            </m:r>
+          </m:e>
+          <m:sup>
+            <m:r>
+              <w:rPr>
+                <w:rFonts w:ascii="Cambria Math" w:hAnsi="Cambria Math"/>
+              </w:rPr>
+              <m:t>-1</m:t>
+            </m:r>
+          </m:sup>
+        </m:sSup>
+        <m:r>
+          <w:rPr>
+            <w:rFonts w:ascii="Cambria Math" w:hAnsi="Cambria Math"/>
+          </w:rPr>
+          <m:t>=</m:t>
+        </m:r>
+        <m:sSup>
+          <m:sSupPr>
+            <m:ctrlPr>
+              <w:rPr>
+                <w:rFonts w:ascii="Cambria Math" w:hAnsi="Cambria Math"/>
+                <w:i/>
+              </w:rPr>
+            </m:ctrlPr>
+          </m:sSupPr>
+          <m:e>
+            <m:r>
+              <w:rPr>
+                <w:rFonts w:ascii="Cambria Math" w:hAnsi="Cambria Math"/>
+              </w:rPr>
+              <m:t>Y</m:t>
+            </m:r>
+          </m:e>
+          <m:sup>
+            <m:r>
+              <w:rPr>
+                <w:rFonts w:ascii="Cambria Math" w:hAnsi="Cambria Math"/>
+              </w:rPr>
+              <m:t>T</m:t>
+            </m:r>
+          </m:sup>
+        </m:sSup>
+      </m:oMath>
+      <w:r>
+        <w:rPr>
+          <w:rFonts w:eastAsiaTheme="minorEastAsia"/>
+        </w:rPr>
+        <w:t xml:space="preserve"> by definition of the inverse matrix. Therefore directly we can see that:</w:t>
+      </w:r>
+    </w:p>
+    <w:p>
+      <w:pPr>
+        <w:rPr>
+          <w:rFonts w:eastAsiaTheme="minorEastAsia"/>
+        </w:rPr>
+      </w:pPr>
+      <m:oMathPara>
+        <m:oMath>
+          <m:sSub>
+            <m:sSubPr>
+              <m:ctrlPr>
+                <w:rPr>
+                  <w:rFonts w:ascii="Cambria Math" w:eastAsiaTheme="minorEastAsia" w:hAnsi="Cambria Math"/>
+                  <w:i/>
+                </w:rPr>
+              </m:ctrlPr>
+            </m:sSubPr>
+            <m:e>
+              <m:r>
+                <w:rPr>
+                  <w:rFonts w:ascii="Cambria Math" w:eastAsiaTheme="minorEastAsia" w:hAnsi="Cambria Math"/>
+                </w:rPr>
+                <m:t>I</m:t>
+              </m:r>
+            </m:e>
+            <m:sub>
+              <m:r>
+                <w:rPr>
+                  <w:rFonts w:ascii="Cambria Math" w:eastAsiaTheme="minorEastAsia" w:hAnsi="Cambria Math"/>
+                </w:rPr>
+                <m:t>n×n</m:t>
+              </m:r>
+            </m:sub>
+          </m:sSub>
+          <m:r>
+            <w:rPr>
+              <w:rFonts w:ascii="Cambria Math" w:eastAsiaTheme="minorEastAsia" w:hAnsi="Cambria Math"/>
+            </w:rPr>
+            <m:t>=Y</m:t>
+          </m:r>
+          <m:sSup>
+            <m:sSupPr>
+              <m:ctrlPr>
+                <w:rPr>
+                  <w:rFonts w:ascii="Cambria Math" w:eastAsiaTheme="minorEastAsia" w:hAnsi="Cambria Math"/>
+                  <w:i/>
+                </w:rPr>
+              </m:ctrlPr>
+            </m:sSupPr>
+            <m:e>
+              <m:r>
+                <w:rPr>
+                  <w:rFonts w:ascii="Cambria Math" w:eastAsiaTheme="minorEastAsia" w:hAnsi="Cambria Math"/>
+                </w:rPr>
+                <m:t>Y</m:t>
+              </m:r>
+            </m:e>
+            <m:sup>
+              <m:r>
+                <w:rPr>
+                  <w:rFonts w:ascii="Cambria Math" w:eastAsiaTheme="minorEastAsia" w:hAnsi="Cambria Math"/>
+                </w:rPr>
+                <m:t>-1</m:t>
+              </m:r>
+            </m:sup>
+          </m:sSup>
+          <m:r>
+            <w:rPr>
+              <w:rFonts w:ascii="Cambria Math" w:eastAsiaTheme="minorEastAsia" w:hAnsi="Cambria Math"/>
+            </w:rPr>
+            <m:t>=</m:t>
+          </m:r>
+          <m:sSup>
+            <m:sSupPr>
+              <m:ctrlPr>
+                <w:rPr>
+                  <w:rFonts w:ascii="Cambria Math" w:eastAsiaTheme="minorEastAsia" w:hAnsi="Cambria Math"/>
+                  <w:i/>
+                </w:rPr>
+              </m:ctrlPr>
+            </m:sSupPr>
+            <m:e>
+              <m:r>
+                <w:rPr>
+                  <w:rFonts w:ascii="Cambria Math" w:eastAsiaTheme="minorEastAsia" w:hAnsi="Cambria Math"/>
+                </w:rPr>
+                <m:t>Y</m:t>
+              </m:r>
+            </m:e>
+            <m:sup>
+              <m:r>
+                <w:rPr>
+                  <w:rFonts w:ascii="Cambria Math" w:eastAsiaTheme="minorEastAsia" w:hAnsi="Cambria Math"/>
+                </w:rPr>
+                <m:t>-1</m:t>
+              </m:r>
+            </m:sup>
+          </m:sSup>
+          <m:r>
+            <w:rPr>
+              <w:rFonts w:ascii="Cambria Math" w:eastAsiaTheme="minorEastAsia" w:hAnsi="Cambria Math"/>
+            </w:rPr>
+            <m:t>Y=</m:t>
+          </m:r>
+          <m:sSup>
+            <m:sSupPr>
+              <m:ctrlPr>
+                <w:rPr>
+                  <w:rFonts w:ascii="Cambria Math" w:eastAsiaTheme="minorEastAsia" w:hAnsi="Cambria Math"/>
+                  <w:i/>
+                </w:rPr>
+              </m:ctrlPr>
+            </m:sSupPr>
+            <m:e>
+              <m:r>
+                <w:rPr>
+                  <w:rFonts w:ascii="Cambria Math" w:eastAsiaTheme="minorEastAsia" w:hAnsi="Cambria Math"/>
+                </w:rPr>
+                <m:t>Y</m:t>
+              </m:r>
+            </m:e>
+            <m:sup>
+              <m:r>
+                <w:rPr>
+                  <w:rFonts w:ascii="Cambria Math" w:eastAsiaTheme="minorEastAsia" w:hAnsi="Cambria Math"/>
+                </w:rPr>
+                <m:t>T</m:t>
+              </m:r>
+            </m:sup>
+          </m:sSup>
+          <m:r>
+            <w:rPr>
+              <w:rFonts w:ascii="Cambria Math" w:eastAsiaTheme="minorEastAsia" w:hAnsi="Cambria Math"/>
+            </w:rPr>
+            <m:t>Y=</m:t>
+          </m:r>
+          <m:sSup>
+            <m:sSupPr>
+              <m:ctrlPr>
+                <w:rPr>
+                  <w:rFonts w:ascii="Cambria Math" w:eastAsiaTheme="minorEastAsia" w:hAnsi="Cambria Math"/>
+                  <w:i/>
+                </w:rPr>
+              </m:ctrlPr>
+            </m:sSupPr>
+            <m:e>
+              <m:r>
+                <w:rPr>
+                  <w:rFonts w:ascii="Cambria Math" w:eastAsiaTheme="minorEastAsia" w:hAnsi="Cambria Math"/>
+                </w:rPr>
+                <m:t>Y</m:t>
+              </m:r>
+            </m:e>
+            <m:sup>
+              <m:r>
+                <w:rPr>
+                  <w:rFonts w:ascii="Cambria Math" w:eastAsiaTheme="minorEastAsia" w:hAnsi="Cambria Math"/>
+                </w:rPr>
+                <m:t>T</m:t>
+              </m:r>
+            </m:sup>
+          </m:sSup>
+          <m:sSup>
+            <m:sSupPr>
+              <m:ctrlPr>
+                <w:rPr>
+                  <w:rFonts w:ascii="Cambria Math" w:eastAsiaTheme="minorEastAsia" w:hAnsi="Cambria Math"/>
+                  <w:i/>
+                </w:rPr>
+              </m:ctrlPr>
+            </m:sSupPr>
+            <m:e>
+              <m:d>
+                <m:dPr>
+                  <m:ctrlPr>
+                    <w:rPr>
+                      <w:rFonts w:ascii="Cambria Math" w:eastAsiaTheme="minorEastAsia" w:hAnsi="Cambria Math"/>
+                      <w:i/>
+                    </w:rPr>
+                  </m:ctrlPr>
+                </m:dPr>
+                <m:e>
+                  <m:sSup>
+                    <m:sSupPr>
+                      <m:ctrlPr>
+                        <w:rPr>
+                          <w:rFonts w:ascii="Cambria Math" w:eastAsiaTheme="minorEastAsia" w:hAnsi="Cambria Math"/>
+                          <w:i/>
+                        </w:rPr>
+                      </m:ctrlPr>
+                    </m:sSupPr>
+                    <m:e>
+                      <m:r>
+                        <w:rPr>
+                          <w:rFonts w:ascii="Cambria Math" w:eastAsiaTheme="minorEastAsia" w:hAnsi="Cambria Math"/>
+                        </w:rPr>
+                        <m:t>Y</m:t>
+                      </m:r>
+                    </m:e>
+                    <m:sup>
+                      <m:r>
+                        <w:rPr>
+                          <w:rFonts w:ascii="Cambria Math" w:eastAsiaTheme="minorEastAsia" w:hAnsi="Cambria Math"/>
+                        </w:rPr>
+                        <m:t>T</m:t>
+                      </m:r>
+                    </m:sup>
+                  </m:sSup>
+                </m:e>
+              </m:d>
+            </m:e>
+            <m:sup>
+              <m:r>
+                <w:rPr>
+                  <w:rFonts w:ascii="Cambria Math" w:eastAsiaTheme="minorEastAsia" w:hAnsi="Cambria Math"/>
+                </w:rPr>
+                <m:t>T</m:t>
+              </m:r>
+            </m:sup>
+          </m:sSup>
+        </m:oMath>
+      </m:oMathPara>
+    </w:p>
+    <w:p>
+      <w:pPr>
+        <w:rPr>
+          <w:rFonts w:eastAsiaTheme="minorEastAsia"/>
+        </w:rPr>
+      </w:pPr>
+      <w:r>
+        <w:rPr>
+          <w:rFonts w:eastAsiaTheme="minorEastAsia"/>
+        </w:rPr>
+        <w:t xml:space="preserve">Proving that </w:t>
+      </w:r>
+      <m:oMath>
+        <m:sSup>
+          <m:sSupPr>
+            <m:ctrlPr>
+              <w:rPr>
+                <w:rFonts w:ascii="Cambria Math" w:eastAsiaTheme="minorEastAsia" w:hAnsi="Cambria Math"/>
+                <w:i/>
+              </w:rPr>
+            </m:ctrlPr>
+          </m:sSupPr>
+          <m:e>
+            <m:r>
+              <w:rPr>
+                <w:rFonts w:ascii="Cambria Math" w:eastAsiaTheme="minorEastAsia" w:hAnsi="Cambria Math"/>
+              </w:rPr>
+              <m:t>Y</m:t>
+            </m:r>
+          </m:e>
+          <m:sup>
+            <m:r>
+              <w:rPr>
+                <w:rFonts w:ascii="Cambria Math" w:eastAsiaTheme="minorEastAsia" w:hAnsi="Cambria Math"/>
+              </w:rPr>
+              <m:t>T</m:t>
+            </m:r>
+          </m:sup>
+        </m:sSup>
+      </m:oMath>
+      <w:r>
+        <w:rPr>
+          <w:rFonts w:eastAsiaTheme="minorEastAsia"/>
+        </w:rPr>
+        <w:t xml:space="preserve"> is an orthogonal square matrix.</w:t>
+      </w:r>
+      <w:r>
+        <w:rPr>
+          <w:rFonts w:eastAsiaTheme="minorEastAsia"/>
+        </w:rPr>
+        <w:t xml:space="preserve"> </w:t>
+      </w:r>
+      <m:oMath>
+        <m:r>
+          <w:rPr>
+            <w:rFonts w:ascii="Cambria Math" w:eastAsiaTheme="minorEastAsia" w:hAnsi="Cambria Math"/>
+          </w:rPr>
+          <m:t>∎</m:t>
+        </m:r>
+      </m:oMath>
+    </w:p>
+    <w:p>
+      <w:pPr>
+        <w:pStyle w:val="Heading3"/>
+      </w:pPr>
+      <w:r>
+        <w:t>Part (iii)</w:t>
+      </w:r>
+    </w:p>
+    <w:p>
+      <w:pPr>
+        <w:rPr>
+          <w:rFonts w:eastAsiaTheme="minorEastAsia"/>
+        </w:rPr>
+      </w:pPr>
+      <w:r>
+        <w:t xml:space="preserve">For </w:t>
+      </w:r>
+      <w:proofErr w:type="gramStart"/>
+      <w:r>
+        <w:t xml:space="preserve">any </w:t>
+      </w:r>
+      <w:proofErr w:type="gramEnd"/>
+      <m:oMath>
+        <m:r>
+          <w:rPr>
+            <w:rFonts w:ascii="Cambria Math" w:hAnsi="Cambria Math"/>
+          </w:rPr>
+          <m:t>i</m:t>
+        </m:r>
+      </m:oMath>
+      <w:r>
+        <w:rPr>
+          <w:rFonts w:eastAsiaTheme="minorEastAsia"/>
+        </w:rPr>
+        <w:t>, d</w:t>
+      </w:r>
+      <w:proofErr w:type="spellStart"/>
+      <w:r>
+        <w:rPr>
+          <w:rFonts w:eastAsiaTheme="minorEastAsia"/>
+        </w:rPr>
+        <w:t>irectly</w:t>
+      </w:r>
+      <w:proofErr w:type="spellEnd"/>
+      <w:r>
+        <w:rPr>
+          <w:rFonts w:eastAsiaTheme="minorEastAsia"/>
+        </w:rPr>
+        <w:t xml:space="preserve"> from part (ii), by definition of matrix multiplication we get</w:t>
+      </w:r>
+      <w:r>
+        <w:rPr>
+          <w:rFonts w:eastAsiaTheme="minorEastAsia"/>
+        </w:rPr>
+        <w:t xml:space="preserve"> (as </w:t>
+      </w:r>
+      <m:oMath>
+        <m:sSub>
+          <m:sSubPr>
+            <m:ctrlPr>
+              <w:rPr>
+                <w:rFonts w:ascii="Cambria Math" w:eastAsiaTheme="minorEastAsia" w:hAnsi="Cambria Math"/>
+                <w:i/>
+              </w:rPr>
+            </m:ctrlPr>
+          </m:sSubPr>
+          <m:e>
+            <m:r>
+              <w:rPr>
+                <w:rFonts w:ascii="Cambria Math" w:eastAsiaTheme="minorEastAsia" w:hAnsi="Cambria Math"/>
+              </w:rPr>
+              <m:t>y</m:t>
+            </m:r>
+          </m:e>
+          <m:sub>
+            <m:r>
+              <w:rPr>
+                <w:rFonts w:ascii="Cambria Math" w:eastAsiaTheme="minorEastAsia" w:hAnsi="Cambria Math"/>
+              </w:rPr>
+              <m:t>i</m:t>
+            </m:r>
+          </m:sub>
+        </m:sSub>
+      </m:oMath>
+      <w:r>
+        <w:rPr>
+          <w:rFonts w:eastAsiaTheme="minorEastAsia"/>
+        </w:rPr>
+        <w:t xml:space="preserve"> is a </w:t>
+      </w:r>
+      <w:r>
+        <w:rPr>
+          <w:rFonts w:eastAsiaTheme="minorEastAsia"/>
+          <w:u w:val="single"/>
+        </w:rPr>
+        <w:t>column</w:t>
+      </w:r>
+      <w:r>
+        <w:rPr>
+          <w:rFonts w:eastAsiaTheme="minorEastAsia"/>
+        </w:rPr>
+        <w:t xml:space="preserve"> of </w:t>
+      </w:r>
+      <m:oMath>
+        <m:r>
+          <w:rPr>
+            <w:rFonts w:ascii="Cambria Math" w:eastAsiaTheme="minorEastAsia" w:hAnsi="Cambria Math"/>
+          </w:rPr>
+          <m:t>Y</m:t>
+        </m:r>
+      </m:oMath>
+      <w:r>
+        <w:rPr>
+          <w:rFonts w:eastAsiaTheme="minorEastAsia"/>
+        </w:rPr>
+        <w:t>)</w:t>
+      </w:r>
+      <w:r>
+        <w:rPr>
+          <w:rFonts w:eastAsiaTheme="minorEastAsia"/>
+        </w:rPr>
+        <w:t>:</w:t>
+      </w:r>
+    </w:p>
+    <w:p>
+      <w:pPr>
+        <w:rPr>
+          <w:rFonts w:eastAsiaTheme="minorEastAsia"/>
+        </w:rPr>
+      </w:pPr>
+      <m:oMathPara>
+        <m:oMath>
+          <m:r>
+            <w:rPr>
+              <w:rFonts w:ascii="Cambria Math" w:eastAsiaTheme="minorEastAsia" w:hAnsi="Cambria Math"/>
+            </w:rPr>
+            <m:t>1=</m:t>
+          </m:r>
+          <m:sSub>
+            <m:sSubPr>
+              <m:ctrlPr>
+                <w:rPr>
+                  <w:rFonts w:ascii="Cambria Math" w:eastAsiaTheme="minorEastAsia" w:hAnsi="Cambria Math"/>
+                  <w:i/>
+                </w:rPr>
+              </m:ctrlPr>
+            </m:sSubPr>
+            <m:e>
+              <m:d>
+                <m:dPr>
+                  <m:ctrlPr>
+                    <w:rPr>
+                      <w:rFonts w:ascii="Cambria Math" w:eastAsiaTheme="minorEastAsia" w:hAnsi="Cambria Math"/>
+                      <w:i/>
+                    </w:rPr>
+                  </m:ctrlPr>
+                </m:dPr>
+                <m:e>
+                  <m:sSub>
+                    <m:sSubPr>
+                      <m:ctrlPr>
+                        <w:rPr>
+                          <w:rFonts w:ascii="Cambria Math" w:eastAsiaTheme="minorEastAsia" w:hAnsi="Cambria Math"/>
+                          <w:i/>
+                        </w:rPr>
+                      </m:ctrlPr>
+                    </m:sSubPr>
+                    <m:e>
+                      <m:r>
+                        <w:rPr>
+                          <w:rFonts w:ascii="Cambria Math" w:eastAsiaTheme="minorEastAsia" w:hAnsi="Cambria Math"/>
+                        </w:rPr>
+                        <m:t>I</m:t>
+                      </m:r>
+                    </m:e>
+                    <m:sub>
+                      <m:r>
+                        <w:rPr>
+                          <w:rFonts w:ascii="Cambria Math" w:eastAsiaTheme="minorEastAsia" w:hAnsi="Cambria Math"/>
+                        </w:rPr>
+                        <m:t>n×n</m:t>
+                      </m:r>
+                    </m:sub>
+                  </m:sSub>
+                </m:e>
+              </m:d>
+            </m:e>
+            <m:sub>
+              <m:r>
+                <w:rPr>
+                  <w:rFonts w:ascii="Cambria Math" w:eastAsiaTheme="minorEastAsia" w:hAnsi="Cambria Math"/>
+                </w:rPr>
+                <m:t>i,i</m:t>
+              </m:r>
+            </m:sub>
+          </m:sSub>
+          <m:r>
+            <w:rPr>
+              <w:rFonts w:ascii="Cambria Math" w:eastAsiaTheme="minorEastAsia" w:hAnsi="Cambria Math"/>
+            </w:rPr>
+            <m:t>=</m:t>
+          </m:r>
+          <m:sSub>
+            <m:sSubPr>
+              <m:ctrlPr>
+                <w:rPr>
+                  <w:rFonts w:ascii="Cambria Math" w:eastAsiaTheme="minorEastAsia" w:hAnsi="Cambria Math"/>
+                  <w:i/>
+                </w:rPr>
+              </m:ctrlPr>
+            </m:sSubPr>
+            <m:e>
+              <m:d>
+                <m:dPr>
+                  <m:ctrlPr>
+                    <w:rPr>
+                      <w:rFonts w:ascii="Cambria Math" w:eastAsiaTheme="minorEastAsia" w:hAnsi="Cambria Math"/>
+                      <w:i/>
+                    </w:rPr>
+                  </m:ctrlPr>
+                </m:dPr>
+                <m:e>
+                  <m:sSup>
+                    <m:sSupPr>
+                      <m:ctrlPr>
+                        <w:rPr>
+                          <w:rFonts w:ascii="Cambria Math" w:eastAsiaTheme="minorEastAsia" w:hAnsi="Cambria Math"/>
+                          <w:i/>
+                        </w:rPr>
+                      </m:ctrlPr>
+                    </m:sSupPr>
+                    <m:e>
+                      <m:r>
+                        <w:rPr>
+                          <w:rFonts w:ascii="Cambria Math" w:eastAsiaTheme="minorEastAsia" w:hAnsi="Cambria Math"/>
+                        </w:rPr>
+                        <m:t>Y</m:t>
+                      </m:r>
+                    </m:e>
+                    <m:sup>
+                      <m:r>
+                        <w:rPr>
+                          <w:rFonts w:ascii="Cambria Math" w:eastAsiaTheme="minorEastAsia" w:hAnsi="Cambria Math"/>
+                        </w:rPr>
+                        <m:t>T</m:t>
+                      </m:r>
+                    </m:sup>
+                  </m:sSup>
+                  <m:r>
+                    <w:rPr>
+                      <w:rFonts w:ascii="Cambria Math" w:eastAsiaTheme="minorEastAsia" w:hAnsi="Cambria Math"/>
+                    </w:rPr>
+                    <m:t>Y</m:t>
+                  </m:r>
+                </m:e>
+              </m:d>
+            </m:e>
+            <m:sub>
+              <m:r>
+                <w:rPr>
+                  <w:rFonts w:ascii="Cambria Math" w:eastAsiaTheme="minorEastAsia" w:hAnsi="Cambria Math"/>
+                </w:rPr>
+                <m:t>i,i</m:t>
+              </m:r>
+            </m:sub>
+          </m:sSub>
+          <m:r>
+            <w:rPr>
+              <w:rFonts w:ascii="Cambria Math" w:eastAsiaTheme="minorEastAsia" w:hAnsi="Cambria Math"/>
+            </w:rPr>
+            <m:t>=</m:t>
+          </m:r>
+          <m:sSubSup>
+            <m:sSubSupPr>
+              <m:ctrlPr>
+                <w:rPr>
+                  <w:rFonts w:ascii="Cambria Math" w:eastAsiaTheme="minorEastAsia" w:hAnsi="Cambria Math"/>
+                  <w:i/>
+                </w:rPr>
+              </m:ctrlPr>
+            </m:sSubSupPr>
+            <m:e>
+              <m:r>
+                <w:rPr>
+                  <w:rFonts w:ascii="Cambria Math" w:eastAsiaTheme="minorEastAsia" w:hAnsi="Cambria Math"/>
+                </w:rPr>
+                <m:t>y</m:t>
+              </m:r>
+            </m:e>
+            <m:sub>
+              <m:r>
+                <w:rPr>
+                  <w:rFonts w:ascii="Cambria Math" w:eastAsiaTheme="minorEastAsia" w:hAnsi="Cambria Math"/>
+                </w:rPr>
+                <m:t>i</m:t>
+              </m:r>
+            </m:sub>
+            <m:sup>
+              <m:r>
+                <w:rPr>
+                  <w:rFonts w:ascii="Cambria Math" w:eastAsiaTheme="minorEastAsia" w:hAnsi="Cambria Math"/>
+                </w:rPr>
+                <m:t>T</m:t>
+              </m:r>
+            </m:sup>
+          </m:sSubSup>
+          <m:sSub>
+            <m:sSubPr>
+              <m:ctrlPr>
+                <w:rPr>
+                  <w:rFonts w:ascii="Cambria Math" w:eastAsiaTheme="minorEastAsia" w:hAnsi="Cambria Math"/>
+                  <w:i/>
+                </w:rPr>
+              </m:ctrlPr>
+            </m:sSubPr>
+            <m:e>
+              <m:r>
+                <w:rPr>
+                  <w:rFonts w:ascii="Cambria Math" w:eastAsiaTheme="minorEastAsia" w:hAnsi="Cambria Math"/>
+                </w:rPr>
+                <m:t>y</m:t>
+              </m:r>
+            </m:e>
+            <m:sub>
+              <m:r>
+                <w:rPr>
+                  <w:rFonts w:ascii="Cambria Math" w:eastAsiaTheme="minorEastAsia" w:hAnsi="Cambria Math"/>
+                </w:rPr>
+                <m:t>i</m:t>
+              </m:r>
+            </m:sub>
+          </m:sSub>
+        </m:oMath>
+      </m:oMathPara>
+    </w:p>
+    <w:p>
+      <w:pPr>
+        <w:rPr>
+          <w:rFonts w:eastAsiaTheme="minorEastAsia"/>
+        </w:rPr>
+      </w:pPr>
+      <m:oMathPara>
+        <m:oMath>
+          <m:r>
+            <w:rPr>
+              <w:rFonts w:ascii="Cambria Math" w:eastAsiaTheme="minorEastAsia" w:hAnsi="Cambria Math"/>
+            </w:rPr>
+            <m:t>⟹</m:t>
+          </m:r>
+          <m:borderBox>
+            <m:borderBoxPr>
+              <m:ctrlPr>
+                <w:rPr>
+                  <w:rFonts w:ascii="Cambria Math" w:eastAsiaTheme="minorEastAsia" w:hAnsi="Cambria Math"/>
+                  <w:i/>
+                </w:rPr>
+              </m:ctrlPr>
+            </m:borderBoxPr>
+            <m:e>
+              <m:sSubSup>
+                <m:sSubSupPr>
+                  <m:ctrlPr>
+                    <w:rPr>
+                      <w:rFonts w:ascii="Cambria Math" w:eastAsiaTheme="minorEastAsia" w:hAnsi="Cambria Math"/>
+                      <w:i/>
+                    </w:rPr>
+                  </m:ctrlPr>
+                </m:sSubSupPr>
+                <m:e>
+                  <m:r>
+                    <w:rPr>
+                      <w:rFonts w:ascii="Cambria Math" w:eastAsiaTheme="minorEastAsia" w:hAnsi="Cambria Math"/>
+                    </w:rPr>
+                    <m:t>y</m:t>
+                  </m:r>
+                </m:e>
+                <m:sub>
+                  <m:r>
+                    <w:rPr>
+                      <w:rFonts w:ascii="Cambria Math" w:eastAsiaTheme="minorEastAsia" w:hAnsi="Cambria Math"/>
+                    </w:rPr>
+                    <m:t>i</m:t>
+                  </m:r>
+                </m:sub>
+                <m:sup>
+                  <m:r>
+                    <w:rPr>
+                      <w:rFonts w:ascii="Cambria Math" w:eastAsiaTheme="minorEastAsia" w:hAnsi="Cambria Math"/>
+                    </w:rPr>
+                    <m:t>T</m:t>
+                  </m:r>
+                </m:sup>
+              </m:sSubSup>
+              <m:sSub>
+                <m:sSubPr>
+                  <m:ctrlPr>
+                    <w:rPr>
+                      <w:rFonts w:ascii="Cambria Math" w:eastAsiaTheme="minorEastAsia" w:hAnsi="Cambria Math"/>
+                      <w:i/>
+                    </w:rPr>
+                  </m:ctrlPr>
+                </m:sSubPr>
+                <m:e>
+                  <m:r>
+                    <w:rPr>
+                      <w:rFonts w:ascii="Cambria Math" w:eastAsiaTheme="minorEastAsia" w:hAnsi="Cambria Math"/>
+                    </w:rPr>
+                    <m:t>y</m:t>
+                  </m:r>
+                </m:e>
+                <m:sub>
+                  <m:r>
+                    <w:rPr>
+                      <w:rFonts w:ascii="Cambria Math" w:eastAsiaTheme="minorEastAsia" w:hAnsi="Cambria Math"/>
+                    </w:rPr>
+                    <m:t>i</m:t>
+                  </m:r>
+                </m:sub>
+              </m:sSub>
+              <m:r>
+                <w:rPr>
+                  <w:rFonts w:ascii="Cambria Math" w:eastAsiaTheme="minorEastAsia" w:hAnsi="Cambria Math"/>
+                </w:rPr>
+                <m:t>=1</m:t>
+              </m:r>
+            </m:e>
+          </m:borderBox>
+          <m:r>
+            <w:rPr>
+              <w:rFonts w:ascii="Cambria Math" w:eastAsiaTheme="minorEastAsia" w:hAnsi="Cambria Math"/>
+            </w:rPr>
+            <m:t xml:space="preserve">  ∎</m:t>
+          </m:r>
+        </m:oMath>
+      </m:oMathPara>
+    </w:p>
+    <w:p>
+      <w:pPr>
+        <w:pStyle w:val="Heading3"/>
+      </w:pPr>
+      <w:r>
+        <w:t>Part (</w:t>
+      </w:r>
+      <w:proofErr w:type="gramStart"/>
+      <w:r>
+        <w:t>iv</w:t>
+      </w:r>
+      <w:proofErr w:type="gramEnd"/>
+      <w:r>
+        <w:t>)</w:t>
+      </w:r>
+    </w:p>
+    <w:p>
+      <w:pPr>
+        <w:rPr>
+          <w:rFonts w:eastAsiaTheme="minorEastAsia"/>
+        </w:rPr>
+      </w:pPr>
+      <w:r>
+        <w:t xml:space="preserve">For </w:t>
+      </w:r>
+      <w:proofErr w:type="gramStart"/>
+      <w:r>
+        <w:t xml:space="preserve">any </w:t>
+      </w:r>
+      <w:proofErr w:type="gramEnd"/>
+      <m:oMath>
+        <m:r>
+          <w:rPr>
+            <w:rFonts w:ascii="Cambria Math" w:hAnsi="Cambria Math"/>
+          </w:rPr>
+          <m:t>i</m:t>
+        </m:r>
+      </m:oMath>
+      <w:r>
+        <w:rPr>
+          <w:rFonts w:eastAsiaTheme="minorEastAsia"/>
+        </w:rPr>
+        <w:t>, by definition:</w:t>
+      </w:r>
+    </w:p>
+    <w:p>
+      <w:pPr>
+        <w:rPr>
+          <w:rFonts w:eastAsiaTheme="minorEastAsia"/>
+        </w:rPr>
+      </w:pPr>
+      <m:oMathPara>
+        <m:oMath>
+          <m:sSub>
+            <m:sSubPr>
+              <m:ctrlPr>
+                <w:rPr>
+                  <w:rFonts w:ascii="Cambria Math" w:hAnsi="Cambria Math"/>
+                  <w:i/>
+                </w:rPr>
+              </m:ctrlPr>
+            </m:sSubPr>
+            <m:e>
+              <m:d>
+                <m:dPr>
+                  <m:begChr m:val="‖"/>
+                  <m:endChr m:val="‖"/>
+                  <m:ctrlPr>
+                    <w:rPr>
+                      <w:rFonts w:ascii="Cambria Math" w:hAnsi="Cambria Math"/>
+                      <w:i/>
+                    </w:rPr>
+                  </m:ctrlPr>
+                </m:dPr>
+                <m:e>
+                  <m:sSub>
+                    <m:sSubPr>
+                      <m:ctrlPr>
+                        <w:rPr>
+                          <w:rFonts w:ascii="Cambria Math" w:hAnsi="Cambria Math"/>
+                          <w:i/>
+                        </w:rPr>
+                      </m:ctrlPr>
+                    </m:sSubPr>
+                    <m:e>
+                      <m:r>
+                        <w:rPr>
+                          <w:rFonts w:ascii="Cambria Math" w:hAnsi="Cambria Math"/>
+                        </w:rPr>
+                        <m:t>y</m:t>
+                      </m:r>
+                    </m:e>
+                    <m:sub>
+                      <m:r>
+                        <w:rPr>
+                          <w:rFonts w:ascii="Cambria Math" w:hAnsi="Cambria Math"/>
+                        </w:rPr>
+                        <m:t>i</m:t>
+                      </m:r>
+                    </m:sub>
+                  </m:sSub>
+                </m:e>
+              </m:d>
+            </m:e>
+            <m:sub>
+              <m:sSub>
+                <m:sSubPr>
+                  <m:ctrlPr>
+                    <w:rPr>
+                      <w:rFonts w:ascii="Cambria Math" w:hAnsi="Cambria Math"/>
+                      <w:i/>
+                    </w:rPr>
+                  </m:ctrlPr>
+                </m:sSubPr>
+                <m:e>
+                  <m:r>
+                    <w:rPr>
+                      <w:rFonts w:ascii="Cambria Math" w:hAnsi="Cambria Math"/>
+                    </w:rPr>
+                    <m:t>l</m:t>
+                  </m:r>
+                </m:e>
+                <m:sub>
+                  <m:r>
+                    <w:rPr>
+                      <w:rFonts w:ascii="Cambria Math" w:hAnsi="Cambria Math"/>
+                    </w:rPr>
+                    <m:t>2</m:t>
+                  </m:r>
+                </m:sub>
+              </m:sSub>
+            </m:sub>
+          </m:sSub>
+          <m:r>
+            <w:rPr>
+              <w:rFonts w:ascii="Cambria Math" w:hAnsi="Cambria Math"/>
+            </w:rPr>
+            <m:t>=</m:t>
+          </m:r>
+          <m:nary>
+            <m:naryPr>
+              <m:chr m:val="∑"/>
+              <m:limLoc m:val="undOvr"/>
+              <m:ctrlPr>
+                <w:rPr>
+                  <w:rFonts w:ascii="Cambria Math" w:hAnsi="Cambria Math"/>
+                  <w:i/>
+                </w:rPr>
+              </m:ctrlPr>
+            </m:naryPr>
+            <m:sub>
+              <m:r>
+                <w:rPr>
+                  <w:rFonts w:ascii="Cambria Math" w:hAnsi="Cambria Math"/>
+                </w:rPr>
+                <m:t>j=1</m:t>
+              </m:r>
+            </m:sub>
+            <m:sup>
+              <m:r>
+                <w:rPr>
+                  <w:rFonts w:ascii="Cambria Math" w:hAnsi="Cambria Math"/>
+                </w:rPr>
+                <m:t>n</m:t>
+              </m:r>
+            </m:sup>
+            <m:e>
+              <m:sSubSup>
+                <m:sSubSupPr>
+                  <m:ctrlPr>
+                    <w:rPr>
+                      <w:rFonts w:ascii="Cambria Math" w:hAnsi="Cambria Math"/>
+                      <w:i/>
+                    </w:rPr>
+                  </m:ctrlPr>
+                </m:sSubSupPr>
+                <m:e>
+                  <m:d>
+                    <m:dPr>
+                      <m:ctrlPr>
+                        <w:rPr>
+                          <w:rFonts w:ascii="Cambria Math" w:hAnsi="Cambria Math"/>
+                          <w:i/>
+                        </w:rPr>
+                      </m:ctrlPr>
+                    </m:dPr>
+                    <m:e>
+                      <m:sSub>
+                        <m:sSubPr>
+                          <m:ctrlPr>
+                            <w:rPr>
+                              <w:rFonts w:ascii="Cambria Math" w:hAnsi="Cambria Math"/>
+                              <w:i/>
+                            </w:rPr>
+                          </m:ctrlPr>
+                        </m:sSubPr>
+                        <m:e>
+                          <m:r>
+                            <w:rPr>
+                              <w:rFonts w:ascii="Cambria Math" w:hAnsi="Cambria Math"/>
+                            </w:rPr>
+                            <m:t>y</m:t>
+                          </m:r>
+                        </m:e>
+                        <m:sub>
+                          <m:r>
+                            <w:rPr>
+                              <w:rFonts w:ascii="Cambria Math" w:hAnsi="Cambria Math"/>
+                            </w:rPr>
+                            <m:t>i</m:t>
+                          </m:r>
+                        </m:sub>
+                      </m:sSub>
+                    </m:e>
+                  </m:d>
+                </m:e>
+                <m:sub>
+                  <m:r>
+                    <w:rPr>
+                      <w:rFonts w:ascii="Cambria Math" w:hAnsi="Cambria Math"/>
+                    </w:rPr>
+                    <m:t>j</m:t>
+                  </m:r>
+                </m:sub>
+                <m:sup>
+                  <m:r>
+                    <w:rPr>
+                      <w:rFonts w:ascii="Cambria Math" w:hAnsi="Cambria Math"/>
+                    </w:rPr>
+                    <m:t>2</m:t>
+                  </m:r>
+                </m:sup>
+              </m:sSubSup>
+            </m:e>
+          </m:nary>
+          <m:r>
+            <w:rPr>
+              <w:rFonts w:ascii="Cambria Math" w:hAnsi="Cambria Math"/>
+            </w:rPr>
+            <m:t>=</m:t>
+          </m:r>
+          <m:sSubSup>
+            <m:sSubSupPr>
+              <m:ctrlPr>
+                <w:rPr>
+                  <w:rFonts w:ascii="Cambria Math" w:hAnsi="Cambria Math"/>
+                  <w:i/>
+                </w:rPr>
+              </m:ctrlPr>
+            </m:sSubSupPr>
+            <m:e>
+              <m:r>
+                <w:rPr>
+                  <w:rFonts w:ascii="Cambria Math" w:hAnsi="Cambria Math"/>
+                </w:rPr>
+                <m:t>y</m:t>
+              </m:r>
+            </m:e>
+            <m:sub>
+              <m:r>
+                <w:rPr>
+                  <w:rFonts w:ascii="Cambria Math" w:hAnsi="Cambria Math"/>
+                </w:rPr>
+                <m:t>i</m:t>
+              </m:r>
+            </m:sub>
+            <m:sup>
+              <m:r>
+                <w:rPr>
+                  <w:rFonts w:ascii="Cambria Math" w:hAnsi="Cambria Math"/>
+                </w:rPr>
+                <m:t>T</m:t>
+              </m:r>
+            </m:sup>
+          </m:sSubSup>
+          <m:sSub>
+            <m:sSubPr>
+              <m:ctrlPr>
+                <w:rPr>
+                  <w:rFonts w:ascii="Cambria Math" w:hAnsi="Cambria Math"/>
+                  <w:i/>
+                </w:rPr>
+              </m:ctrlPr>
+            </m:sSubPr>
+            <m:e>
+              <m:r>
+                <w:rPr>
+                  <w:rFonts w:ascii="Cambria Math" w:hAnsi="Cambria Math"/>
+                </w:rPr>
+                <m:t>y</m:t>
+              </m:r>
+            </m:e>
+            <m:sub>
+              <m:r>
+                <w:rPr>
+                  <w:rFonts w:ascii="Cambria Math" w:hAnsi="Cambria Math"/>
+                </w:rPr>
+                <m:t>i</m:t>
+              </m:r>
+            </m:sub>
+          </m:sSub>
+        </m:oMath>
+      </m:oMathPara>
+    </w:p>
+    <w:p>
+      <w:pPr>
+        <w:rPr>
+          <w:rFonts w:eastAsiaTheme="minorEastAsia"/>
+        </w:rPr>
+      </w:pPr>
+      <m:oMathPara>
+        <m:oMath>
+          <m:r>
+            <w:rPr>
+              <w:rFonts w:ascii="Cambria Math" w:hAnsi="Cambria Math"/>
+            </w:rPr>
+            <m:t>⟹</m:t>
+          </m:r>
+          <m:borderBox>
+            <m:borderBoxPr>
+              <m:ctrlPr>
+                <w:rPr>
+                  <w:rFonts w:ascii="Cambria Math" w:hAnsi="Cambria Math"/>
+                  <w:i/>
+                </w:rPr>
+              </m:ctrlPr>
+            </m:borderBoxPr>
+            <m:e>
+              <m:sSub>
+                <m:sSubPr>
+                  <m:ctrlPr>
+                    <w:rPr>
+                      <w:rFonts w:ascii="Cambria Math" w:hAnsi="Cambria Math"/>
+                      <w:i/>
+                    </w:rPr>
+                  </m:ctrlPr>
+                </m:sSubPr>
+                <m:e>
+                  <m:d>
+                    <m:dPr>
+                      <m:begChr m:val="‖"/>
+                      <m:endChr m:val="‖"/>
+                      <m:ctrlPr>
+                        <w:rPr>
+                          <w:rFonts w:ascii="Cambria Math" w:hAnsi="Cambria Math"/>
+                          <w:i/>
+                        </w:rPr>
+                      </m:ctrlPr>
+                    </m:dPr>
+                    <m:e>
+                      <m:sSub>
+                        <m:sSubPr>
+                          <m:ctrlPr>
+                            <w:rPr>
+                              <w:rFonts w:ascii="Cambria Math" w:hAnsi="Cambria Math"/>
+                              <w:i/>
+                            </w:rPr>
+                          </m:ctrlPr>
+                        </m:sSubPr>
+                        <m:e>
+                          <m:r>
+                            <w:rPr>
+                              <w:rFonts w:ascii="Cambria Math" w:hAnsi="Cambria Math"/>
+                            </w:rPr>
+                            <m:t>y</m:t>
+                          </m:r>
+                        </m:e>
+                        <m:sub>
+                          <m:r>
+                            <w:rPr>
+                              <w:rFonts w:ascii="Cambria Math" w:hAnsi="Cambria Math"/>
+                            </w:rPr>
+                            <m:t>i</m:t>
+                          </m:r>
+                        </m:sub>
+                      </m:sSub>
+                    </m:e>
+                  </m:d>
+                </m:e>
+                <m:sub>
+                  <m:sSub>
+                    <m:sSubPr>
+                      <m:ctrlPr>
+                        <w:rPr>
+                          <w:rFonts w:ascii="Cambria Math" w:hAnsi="Cambria Math"/>
+                          <w:i/>
+                        </w:rPr>
+                      </m:ctrlPr>
+                    </m:sSubPr>
+                    <m:e>
+                      <m:r>
+                        <w:rPr>
+                          <w:rFonts w:ascii="Cambria Math" w:hAnsi="Cambria Math"/>
+                        </w:rPr>
+                        <m:t>l</m:t>
+                      </m:r>
+                    </m:e>
+                    <m:sub>
+                      <m:r>
+                        <w:rPr>
+                          <w:rFonts w:ascii="Cambria Math" w:hAnsi="Cambria Math"/>
+                        </w:rPr>
+                        <m:t>2</m:t>
+                      </m:r>
+                    </m:sub>
+                  </m:sSub>
+                </m:sub>
+              </m:sSub>
+              <m:r>
+                <w:rPr>
+                  <w:rFonts w:ascii="Cambria Math" w:hAnsi="Cambria Math"/>
+                </w:rPr>
+                <m:t>=1</m:t>
+              </m:r>
+            </m:e>
+          </m:borderBox>
+          <m:r>
+            <w:rPr>
+              <w:rFonts w:ascii="Cambria Math" w:hAnsi="Cambria Math"/>
+            </w:rPr>
+            <m:t xml:space="preserve">  ∎</m:t>
+          </m:r>
+        </m:oMath>
+      </m:oMathPara>
+    </w:p>
+    <w:p>
+      <w:pPr>
+        <w:pStyle w:val="Heading3"/>
+      </w:pPr>
+      <w:r>
+        <w:t>Part (v)</w:t>
+      </w:r>
+    </w:p>
+    <w:p>
+      <w:pPr>
+        <w:rPr>
+          <w:rFonts w:eastAsiaTheme="minorEastAsia"/>
+        </w:rPr>
+      </w:pPr>
+      <w:r>
+        <w:t xml:space="preserve">Similarly to part (iii), for </w:t>
+      </w:r>
+      <w:proofErr w:type="gramStart"/>
+      <w:r>
+        <w:t xml:space="preserve">any </w:t>
+      </w:r>
+      <w:proofErr w:type="gramEnd"/>
+      <m:oMath>
+        <m:r>
+          <w:rPr>
+            <w:rFonts w:ascii="Cambria Math" w:hAnsi="Cambria Math"/>
+          </w:rPr>
+          <m:t>i</m:t>
+        </m:r>
+      </m:oMath>
+      <w:r>
+        <w:rPr>
+          <w:rFonts w:eastAsiaTheme="minorEastAsia"/>
+        </w:rPr>
+        <w:t>:</w:t>
+      </w:r>
+    </w:p>
+    <w:p>
+      <w:pPr>
+        <w:rPr>
+          <w:rFonts w:eastAsiaTheme="minorEastAsia"/>
+        </w:rPr>
+      </w:pPr>
+      <m:oMathPara>
+        <m:oMath>
+          <m:r>
+            <w:rPr>
+              <w:rFonts w:ascii="Cambria Math" w:eastAsiaTheme="minorEastAsia" w:hAnsi="Cambria Math"/>
+            </w:rPr>
+            <m:t>0=</m:t>
+          </m:r>
+          <m:sSub>
+            <m:sSubPr>
+              <m:ctrlPr>
+                <w:rPr>
+                  <w:rFonts w:ascii="Cambria Math" w:eastAsiaTheme="minorEastAsia" w:hAnsi="Cambria Math"/>
+                  <w:i/>
+                </w:rPr>
+              </m:ctrlPr>
+            </m:sSubPr>
+            <m:e>
+              <m:d>
+                <m:dPr>
+                  <m:ctrlPr>
+                    <w:rPr>
+                      <w:rFonts w:ascii="Cambria Math" w:eastAsiaTheme="minorEastAsia" w:hAnsi="Cambria Math"/>
+                      <w:i/>
+                    </w:rPr>
+                  </m:ctrlPr>
+                </m:dPr>
+                <m:e>
+                  <m:sSub>
+                    <m:sSubPr>
+                      <m:ctrlPr>
+                        <w:rPr>
+                          <w:rFonts w:ascii="Cambria Math" w:eastAsiaTheme="minorEastAsia" w:hAnsi="Cambria Math"/>
+                          <w:i/>
+                        </w:rPr>
+                      </m:ctrlPr>
+                    </m:sSubPr>
+                    <m:e>
+                      <m:r>
+                        <w:rPr>
+                          <w:rFonts w:ascii="Cambria Math" w:eastAsiaTheme="minorEastAsia" w:hAnsi="Cambria Math"/>
+                        </w:rPr>
+                        <m:t>I</m:t>
+                      </m:r>
+                    </m:e>
+                    <m:sub>
+                      <m:r>
+                        <w:rPr>
+                          <w:rFonts w:ascii="Cambria Math" w:eastAsiaTheme="minorEastAsia" w:hAnsi="Cambria Math"/>
+                        </w:rPr>
+                        <m:t>n×n</m:t>
+                      </m:r>
+                    </m:sub>
+                  </m:sSub>
+                </m:e>
+              </m:d>
+            </m:e>
+            <m:sub>
+              <m:r>
+                <w:rPr>
+                  <w:rFonts w:ascii="Cambria Math" w:eastAsiaTheme="minorEastAsia" w:hAnsi="Cambria Math"/>
+                </w:rPr>
+                <m:t>i,j</m:t>
+              </m:r>
+            </m:sub>
+          </m:sSub>
+          <m:r>
+            <w:rPr>
+              <w:rFonts w:ascii="Cambria Math" w:eastAsiaTheme="minorEastAsia" w:hAnsi="Cambria Math"/>
+            </w:rPr>
+            <m:t>=</m:t>
+          </m:r>
+          <m:sSub>
+            <m:sSubPr>
+              <m:ctrlPr>
+                <w:rPr>
+                  <w:rFonts w:ascii="Cambria Math" w:eastAsiaTheme="minorEastAsia" w:hAnsi="Cambria Math"/>
+                  <w:i/>
+                </w:rPr>
+              </m:ctrlPr>
+            </m:sSubPr>
+            <m:e>
+              <m:d>
+                <m:dPr>
+                  <m:ctrlPr>
+                    <w:rPr>
+                      <w:rFonts w:ascii="Cambria Math" w:eastAsiaTheme="minorEastAsia" w:hAnsi="Cambria Math"/>
+                      <w:i/>
+                    </w:rPr>
+                  </m:ctrlPr>
+                </m:dPr>
+                <m:e>
+                  <m:sSup>
+                    <m:sSupPr>
+                      <m:ctrlPr>
+                        <w:rPr>
+                          <w:rFonts w:ascii="Cambria Math" w:eastAsiaTheme="minorEastAsia" w:hAnsi="Cambria Math"/>
+                          <w:i/>
+                        </w:rPr>
+                      </m:ctrlPr>
+                    </m:sSupPr>
+                    <m:e>
+                      <m:r>
+                        <w:rPr>
+                          <w:rFonts w:ascii="Cambria Math" w:eastAsiaTheme="minorEastAsia" w:hAnsi="Cambria Math"/>
+                        </w:rPr>
+                        <m:t>Y</m:t>
+                      </m:r>
+                    </m:e>
+                    <m:sup>
+                      <m:r>
+                        <w:rPr>
+                          <w:rFonts w:ascii="Cambria Math" w:eastAsiaTheme="minorEastAsia" w:hAnsi="Cambria Math"/>
+                        </w:rPr>
+                        <m:t>T</m:t>
+                      </m:r>
+                    </m:sup>
+                  </m:sSup>
+                  <m:r>
+                    <w:rPr>
+                      <w:rFonts w:ascii="Cambria Math" w:eastAsiaTheme="minorEastAsia" w:hAnsi="Cambria Math"/>
+                    </w:rPr>
+                    <m:t>Y</m:t>
+                  </m:r>
+                </m:e>
+              </m:d>
+            </m:e>
+            <m:sub>
+              <m:r>
+                <w:rPr>
+                  <w:rFonts w:ascii="Cambria Math" w:eastAsiaTheme="minorEastAsia" w:hAnsi="Cambria Math"/>
+                </w:rPr>
+                <m:t>i,j</m:t>
+              </m:r>
+            </m:sub>
+          </m:sSub>
+          <m:r>
+            <w:rPr>
+              <w:rFonts w:ascii="Cambria Math" w:eastAsiaTheme="minorEastAsia" w:hAnsi="Cambria Math"/>
+            </w:rPr>
+            <m:t>=</m:t>
+          </m:r>
+          <m:sSubSup>
+            <m:sSubSupPr>
+              <m:ctrlPr>
+                <w:rPr>
+                  <w:rFonts w:ascii="Cambria Math" w:eastAsiaTheme="minorEastAsia" w:hAnsi="Cambria Math"/>
+                  <w:i/>
+                </w:rPr>
+              </m:ctrlPr>
+            </m:sSubSupPr>
+            <m:e>
+              <m:r>
+                <w:rPr>
+                  <w:rFonts w:ascii="Cambria Math" w:eastAsiaTheme="minorEastAsia" w:hAnsi="Cambria Math"/>
+                </w:rPr>
+                <m:t>y</m:t>
+              </m:r>
+            </m:e>
+            <m:sub>
+              <m:r>
+                <w:rPr>
+                  <w:rFonts w:ascii="Cambria Math" w:eastAsiaTheme="minorEastAsia" w:hAnsi="Cambria Math"/>
+                </w:rPr>
+                <m:t>i</m:t>
+              </m:r>
+            </m:sub>
+            <m:sup>
+              <m:r>
+                <w:rPr>
+                  <w:rFonts w:ascii="Cambria Math" w:eastAsiaTheme="minorEastAsia" w:hAnsi="Cambria Math"/>
+                </w:rPr>
+                <m:t>T</m:t>
+              </m:r>
+            </m:sup>
+          </m:sSubSup>
+          <m:sSub>
+            <m:sSubPr>
+              <m:ctrlPr>
+                <w:rPr>
+                  <w:rFonts w:ascii="Cambria Math" w:eastAsiaTheme="minorEastAsia" w:hAnsi="Cambria Math"/>
+                  <w:i/>
+                </w:rPr>
+              </m:ctrlPr>
+            </m:sSubPr>
+            <m:e>
+              <m:r>
+                <w:rPr>
+                  <w:rFonts w:ascii="Cambria Math" w:eastAsiaTheme="minorEastAsia" w:hAnsi="Cambria Math"/>
+                </w:rPr>
+                <m:t>y</m:t>
+              </m:r>
+            </m:e>
+            <m:sub>
+              <m:r>
+                <w:rPr>
+                  <w:rFonts w:ascii="Cambria Math" w:eastAsiaTheme="minorEastAsia" w:hAnsi="Cambria Math"/>
+                </w:rPr>
+                <m:t>j</m:t>
+              </m:r>
+            </m:sub>
+          </m:sSub>
+        </m:oMath>
+      </m:oMathPara>
+    </w:p>
+    <w:p>
+      <w:pPr>
+        <w:rPr>
+          <w:rFonts w:eastAsiaTheme="minorEastAsia"/>
+        </w:rPr>
+      </w:pPr>
+      <m:oMathPara>
+        <m:oMath>
+          <m:r>
+            <w:rPr>
+              <w:rFonts w:ascii="Cambria Math" w:eastAsiaTheme="minorEastAsia" w:hAnsi="Cambria Math"/>
+            </w:rPr>
+            <m:t>⟹</m:t>
+          </m:r>
+          <m:borderBox>
+            <m:borderBoxPr>
+              <m:ctrlPr>
+                <w:rPr>
+                  <w:rFonts w:ascii="Cambria Math" w:eastAsiaTheme="minorEastAsia" w:hAnsi="Cambria Math"/>
+                  <w:i/>
+                </w:rPr>
+              </m:ctrlPr>
+            </m:borderBoxPr>
+            <m:e>
+              <m:sSubSup>
+                <m:sSubSupPr>
+                  <m:ctrlPr>
+                    <w:rPr>
+                      <w:rFonts w:ascii="Cambria Math" w:eastAsiaTheme="minorEastAsia" w:hAnsi="Cambria Math"/>
+                      <w:i/>
+                    </w:rPr>
+                  </m:ctrlPr>
+                </m:sSubSupPr>
+                <m:e>
+                  <m:r>
+                    <w:rPr>
+                      <w:rFonts w:ascii="Cambria Math" w:eastAsiaTheme="minorEastAsia" w:hAnsi="Cambria Math"/>
+                    </w:rPr>
+                    <m:t>y</m:t>
+                  </m:r>
+                </m:e>
+                <m:sub>
+                  <m:r>
+                    <w:rPr>
+                      <w:rFonts w:ascii="Cambria Math" w:eastAsiaTheme="minorEastAsia" w:hAnsi="Cambria Math"/>
+                    </w:rPr>
+                    <m:t>i</m:t>
+                  </m:r>
+                </m:sub>
+                <m:sup>
+                  <m:r>
+                    <w:rPr>
+                      <w:rFonts w:ascii="Cambria Math" w:eastAsiaTheme="minorEastAsia" w:hAnsi="Cambria Math"/>
+                    </w:rPr>
+                    <m:t>T</m:t>
+                  </m:r>
+                </m:sup>
+              </m:sSubSup>
+              <m:sSub>
+                <m:sSubPr>
+                  <m:ctrlPr>
+                    <w:rPr>
+                      <w:rFonts w:ascii="Cambria Math" w:eastAsiaTheme="minorEastAsia" w:hAnsi="Cambria Math"/>
+                      <w:i/>
+                    </w:rPr>
+                  </m:ctrlPr>
+                </m:sSubPr>
+                <m:e>
+                  <m:r>
+                    <w:rPr>
+                      <w:rFonts w:ascii="Cambria Math" w:eastAsiaTheme="minorEastAsia" w:hAnsi="Cambria Math"/>
+                    </w:rPr>
+                    <m:t>y</m:t>
+                  </m:r>
+                </m:e>
+                <m:sub>
+                  <m:r>
+                    <w:rPr>
+                      <w:rFonts w:ascii="Cambria Math" w:eastAsiaTheme="minorEastAsia" w:hAnsi="Cambria Math"/>
+                    </w:rPr>
+                    <m:t>j</m:t>
+                  </m:r>
+                </m:sub>
+              </m:sSub>
+              <m:r>
+                <w:rPr>
+                  <w:rFonts w:ascii="Cambria Math" w:eastAsiaTheme="minorEastAsia" w:hAnsi="Cambria Math"/>
+                </w:rPr>
+                <m:t>=0</m:t>
+              </m:r>
+            </m:e>
+          </m:borderBox>
+        </m:oMath>
+      </m:oMathPara>
+    </w:p>
+    <w:p>
+      <w:pPr>
+        <w:rPr>
+          <w:rFonts w:eastAsiaTheme="minorEastAsia"/>
+        </w:rPr>
+      </w:pPr>
+      <w:r>
+        <w:rPr>
+          <w:rFonts w:eastAsiaTheme="minorEastAsia"/>
+        </w:rPr>
+        <w:t xml:space="preserve">This means the angle between </w:t>
+      </w:r>
+      <m:oMath>
+        <m:sSub>
+          <m:sSubPr>
+            <m:ctrlPr>
+              <w:rPr>
+                <w:rFonts w:ascii="Cambria Math" w:eastAsiaTheme="minorEastAsia" w:hAnsi="Cambria Math"/>
+                <w:i/>
+              </w:rPr>
+            </m:ctrlPr>
+          </m:sSubPr>
+          <m:e>
+            <m:r>
+              <w:rPr>
+                <w:rFonts w:ascii="Cambria Math" w:eastAsiaTheme="minorEastAsia" w:hAnsi="Cambria Math"/>
+              </w:rPr>
+              <m:t>y</m:t>
+            </m:r>
+          </m:e>
+          <m:sub>
+            <m:r>
+              <w:rPr>
+                <w:rFonts w:ascii="Cambria Math" w:eastAsiaTheme="minorEastAsia" w:hAnsi="Cambria Math"/>
+              </w:rPr>
+              <m:t>i</m:t>
+            </m:r>
+          </m:sub>
+        </m:sSub>
+      </m:oMath>
+      <w:r>
+        <w:rPr>
+          <w:rFonts w:eastAsiaTheme="minorEastAsia"/>
+        </w:rPr>
+        <w:t xml:space="preserve"> and </w:t>
+      </w:r>
+      <m:oMath>
+        <m:sSub>
+          <m:sSubPr>
+            <m:ctrlPr>
+              <w:rPr>
+                <w:rFonts w:ascii="Cambria Math" w:eastAsiaTheme="minorEastAsia" w:hAnsi="Cambria Math"/>
+                <w:i/>
+              </w:rPr>
+            </m:ctrlPr>
+          </m:sSubPr>
+          <m:e>
+            <m:r>
+              <w:rPr>
+                <w:rFonts w:ascii="Cambria Math" w:eastAsiaTheme="minorEastAsia" w:hAnsi="Cambria Math"/>
+              </w:rPr>
+              <m:t>y</m:t>
+            </m:r>
+          </m:e>
+          <m:sub>
+            <m:r>
+              <w:rPr>
+                <w:rFonts w:ascii="Cambria Math" w:eastAsiaTheme="minorEastAsia" w:hAnsi="Cambria Math"/>
+              </w:rPr>
+              <m:t>j</m:t>
+            </m:r>
+          </m:sub>
+        </m:sSub>
+      </m:oMath>
+      <w:r>
+        <w:rPr>
+          <w:rFonts w:eastAsiaTheme="minorEastAsia"/>
+        </w:rPr>
+        <w:t xml:space="preserve"> </w:t>
+      </w:r>
+      <w:proofErr w:type="gramStart"/>
+      <w:r>
+        <w:rPr>
+          <w:rFonts w:eastAsiaTheme="minorEastAsia"/>
+        </w:rPr>
+        <w:t xml:space="preserve">is </w:t>
+      </w:r>
+      <w:proofErr w:type="gramEnd"/>
+      <m:oMath>
+        <m:r>
+          <w:rPr>
+            <w:rFonts w:ascii="Cambria Math" w:eastAsiaTheme="minorEastAsia" w:hAnsi="Cambria Math"/>
+          </w:rPr>
+          <m:t>90°</m:t>
+        </m:r>
+      </m:oMath>
+      <w:r>
+        <w:rPr>
+          <w:rFonts w:eastAsiaTheme="minorEastAsia"/>
+        </w:rPr>
+        <w:t xml:space="preserve">.  </w:t>
+      </w:r>
+      <m:oMath>
+        <m:r>
+          <w:rPr>
+            <w:rFonts w:ascii="Cambria Math" w:eastAsiaTheme="minorEastAsia" w:hAnsi="Cambria Math"/>
+          </w:rPr>
+          <m:t>∎</m:t>
+        </m:r>
+      </m:oMath>
+    </w:p>
+    <w:p>
+      <w:pPr>
+        <w:pStyle w:val="Heading3"/>
+      </w:pPr>
+      <w:r>
+        <w:t>Part (</w:t>
+      </w:r>
+      <w:proofErr w:type="gramStart"/>
+      <w:r>
+        <w:t>vi</w:t>
+      </w:r>
+      <w:proofErr w:type="gramEnd"/>
+      <w:r>
+        <w:t>)</w:t>
+      </w:r>
+    </w:p>
+    <w:p>
+      <w:pPr>
+        <w:rPr>
+          <w:rFonts w:eastAsiaTheme="minorEastAsia"/>
+        </w:rPr>
+      </w:pPr>
+      <w:r>
+        <w:t xml:space="preserve">We will prove this by definition. We mark this group of all </w:t>
+      </w:r>
+      <m:oMath>
+        <m:r>
+          <w:rPr>
+            <w:rFonts w:ascii="Cambria Math" w:hAnsi="Cambria Math"/>
+          </w:rPr>
+          <m:t>n×n</m:t>
+        </m:r>
+      </m:oMath>
+      <w:r>
+        <w:rPr>
+          <w:rFonts w:eastAsiaTheme="minorEastAsia"/>
+        </w:rPr>
+        <w:t xml:space="preserve"> orthogonal </w:t>
+      </w:r>
+      <w:proofErr w:type="gramStart"/>
+      <w:r>
+        <w:rPr>
+          <w:rFonts w:eastAsiaTheme="minorEastAsia"/>
+        </w:rPr>
+        <w:t xml:space="preserve">matrices </w:t>
+      </w:r>
+      <w:proofErr w:type="gramEnd"/>
+      <m:oMath>
+        <m:r>
+          <w:rPr>
+            <w:rFonts w:ascii="Cambria Math" w:eastAsiaTheme="minorEastAsia" w:hAnsi="Cambria Math"/>
+          </w:rPr>
+          <m:t>G</m:t>
+        </m:r>
+      </m:oMath>
+      <w:r>
+        <w:rPr>
+          <w:rFonts w:eastAsiaTheme="minorEastAsia"/>
+        </w:rPr>
+        <w:t>.</w:t>
+      </w:r>
+    </w:p>
+    <w:p>
+      <w:pPr>
+        <w:pStyle w:val="ListParagraph"/>
+        <w:numPr>
+          <w:ilvl w:val="0"/>
+          <w:numId w:val="1"/>
+        </w:numPr>
+      </w:pPr>
+      <m:oMath>
+        <m:sSub>
+          <m:sSubPr>
+            <m:ctrlPr>
+              <w:rPr>
+                <w:rFonts w:ascii="Cambria Math" w:hAnsi="Cambria Math"/>
+                <w:i/>
+              </w:rPr>
+            </m:ctrlPr>
+          </m:sSubPr>
+          <m:e>
+            <m:r>
+              <w:rPr>
+                <w:rFonts w:ascii="Cambria Math" w:hAnsi="Cambria Math"/>
+              </w:rPr>
+              <m:t>I</m:t>
+            </m:r>
+          </m:e>
+          <m:sub>
+            <m:r>
+              <w:rPr>
+                <w:rFonts w:ascii="Cambria Math" w:hAnsi="Cambria Math"/>
+              </w:rPr>
+              <m:t>n×n</m:t>
+            </m:r>
+          </m:sub>
+        </m:sSub>
+        <m:r>
+          <w:rPr>
+            <w:rFonts w:ascii="Cambria Math" w:hAnsi="Cambria Math"/>
+          </w:rPr>
+          <m:t>∈G</m:t>
+        </m:r>
+      </m:oMath>
+    </w:p>
+    <w:p>
+      <w:pPr>
+        <w:pStyle w:val="ListParagraph"/>
+        <w:rPr>
+          <w:rFonts w:eastAsiaTheme="minorEastAsia"/>
+        </w:rPr>
+      </w:pPr>
+      <w:r>
+        <w:rPr>
+          <w:rFonts w:eastAsiaTheme="minorEastAsia"/>
+        </w:rPr>
+        <w:t xml:space="preserve">This is clear </w:t>
+      </w:r>
+      <w:proofErr w:type="gramStart"/>
+      <w:r>
+        <w:rPr>
+          <w:rFonts w:eastAsiaTheme="minorEastAsia"/>
+        </w:rPr>
+        <w:t xml:space="preserve">because </w:t>
+      </w:r>
+      <w:proofErr w:type="gramEnd"/>
+      <m:oMath>
+        <m:sSub>
+          <m:sSubPr>
+            <m:ctrlPr>
+              <w:rPr>
+                <w:rFonts w:ascii="Cambria Math" w:hAnsi="Cambria Math"/>
+                <w:i/>
+              </w:rPr>
+            </m:ctrlPr>
+          </m:sSubPr>
+          <m:e>
+            <m:r>
+              <w:rPr>
+                <w:rFonts w:ascii="Cambria Math" w:hAnsi="Cambria Math"/>
+              </w:rPr>
+              <m:t>I</m:t>
+            </m:r>
+          </m:e>
+          <m:sub>
+            <m:r>
+              <w:rPr>
+                <w:rFonts w:ascii="Cambria Math" w:hAnsi="Cambria Math"/>
+              </w:rPr>
+              <m:t>n×n</m:t>
+            </m:r>
+          </m:sub>
+        </m:sSub>
+        <m:r>
+          <w:rPr>
+            <w:rFonts w:ascii="Cambria Math" w:hAnsi="Cambria Math"/>
+          </w:rPr>
+          <m:t>⋅</m:t>
+        </m:r>
+        <m:sSup>
+          <m:sSupPr>
+            <m:ctrlPr>
+              <w:rPr>
+                <w:rFonts w:ascii="Cambria Math" w:hAnsi="Cambria Math"/>
+                <w:i/>
+              </w:rPr>
+            </m:ctrlPr>
+          </m:sSupPr>
+          <m:e>
+            <m:d>
+              <m:dPr>
+                <m:ctrlPr>
+                  <w:rPr>
+                    <w:rFonts w:ascii="Cambria Math" w:hAnsi="Cambria Math"/>
+                    <w:i/>
+                  </w:rPr>
+                </m:ctrlPr>
+              </m:dPr>
+              <m:e>
+                <m:sSub>
+                  <m:sSubPr>
+                    <m:ctrlPr>
+                      <w:rPr>
+                        <w:rFonts w:ascii="Cambria Math" w:hAnsi="Cambria Math"/>
+                        <w:i/>
+                      </w:rPr>
+                    </m:ctrlPr>
+                  </m:sSubPr>
+                  <m:e>
+                    <m:r>
+                      <w:rPr>
+                        <w:rFonts w:ascii="Cambria Math" w:hAnsi="Cambria Math"/>
+                      </w:rPr>
+                      <m:t>I</m:t>
+                    </m:r>
+                  </m:e>
+                  <m:sub>
+                    <m:r>
+                      <w:rPr>
+                        <w:rFonts w:ascii="Cambria Math" w:hAnsi="Cambria Math"/>
+                      </w:rPr>
+                      <m:t>n×n</m:t>
+                    </m:r>
+                  </m:sub>
+                </m:sSub>
+              </m:e>
+            </m:d>
+          </m:e>
+          <m:sup>
+            <m:r>
+              <w:rPr>
+                <w:rFonts w:ascii="Cambria Math" w:hAnsi="Cambria Math"/>
+              </w:rPr>
+              <m:t>T</m:t>
+            </m:r>
+          </m:sup>
+        </m:sSup>
+        <m:r>
+          <w:rPr>
+            <w:rFonts w:ascii="Cambria Math" w:hAnsi="Cambria Math"/>
+          </w:rPr>
+          <m:t>=</m:t>
+        </m:r>
+        <m:sSub>
+          <m:sSubPr>
+            <m:ctrlPr>
+              <w:rPr>
+                <w:rFonts w:ascii="Cambria Math" w:hAnsi="Cambria Math"/>
+                <w:i/>
+              </w:rPr>
+            </m:ctrlPr>
+          </m:sSubPr>
+          <m:e>
+            <m:r>
+              <w:rPr>
+                <w:rFonts w:ascii="Cambria Math" w:hAnsi="Cambria Math"/>
+              </w:rPr>
+              <m:t>I</m:t>
+            </m:r>
+          </m:e>
+          <m:sub>
+            <m:r>
+              <w:rPr>
+                <w:rFonts w:ascii="Cambria Math" w:hAnsi="Cambria Math"/>
+              </w:rPr>
+              <m:t>n×n</m:t>
+            </m:r>
+          </m:sub>
+        </m:sSub>
+        <m:r>
+          <w:rPr>
+            <w:rFonts w:ascii="Cambria Math" w:hAnsi="Cambria Math"/>
+          </w:rPr>
+          <m:t>⋅</m:t>
+        </m:r>
+        <m:sSub>
+          <m:sSubPr>
+            <m:ctrlPr>
+              <w:rPr>
+                <w:rFonts w:ascii="Cambria Math" w:hAnsi="Cambria Math"/>
+                <w:i/>
+              </w:rPr>
+            </m:ctrlPr>
+          </m:sSubPr>
+          <m:e>
+            <m:r>
+              <w:rPr>
+                <w:rFonts w:ascii="Cambria Math" w:hAnsi="Cambria Math"/>
+              </w:rPr>
+              <m:t>I</m:t>
+            </m:r>
+          </m:e>
+          <m:sub>
+            <m:r>
+              <w:rPr>
+                <w:rFonts w:ascii="Cambria Math" w:hAnsi="Cambria Math"/>
+              </w:rPr>
+              <m:t>n×n</m:t>
+            </m:r>
+          </m:sub>
+        </m:sSub>
+        <m:r>
+          <w:rPr>
+            <w:rFonts w:ascii="Cambria Math" w:hAnsi="Cambria Math"/>
+          </w:rPr>
+          <m:t>=</m:t>
+        </m:r>
+        <m:sSub>
+          <m:sSubPr>
+            <m:ctrlPr>
+              <w:rPr>
+                <w:rFonts w:ascii="Cambria Math" w:hAnsi="Cambria Math"/>
+                <w:i/>
+              </w:rPr>
+            </m:ctrlPr>
+          </m:sSubPr>
+          <m:e>
+            <m:r>
+              <w:rPr>
+                <w:rFonts w:ascii="Cambria Math" w:hAnsi="Cambria Math"/>
+              </w:rPr>
+              <m:t>I</m:t>
+            </m:r>
+          </m:e>
+          <m:sub>
+            <m:r>
+              <w:rPr>
+                <w:rFonts w:ascii="Cambria Math" w:hAnsi="Cambria Math"/>
+              </w:rPr>
+              <m:t>n×n</m:t>
+            </m:r>
+          </m:sub>
+        </m:sSub>
+      </m:oMath>
+      <w:r>
+        <w:rPr>
+          <w:rFonts w:eastAsiaTheme="minorEastAsia"/>
+        </w:rPr>
+        <w:t xml:space="preserve">, meaning it’s orthogonal so in </w:t>
+      </w:r>
+      <m:oMath>
+        <m:r>
+          <w:rPr>
+            <w:rFonts w:ascii="Cambria Math" w:eastAsiaTheme="minorEastAsia" w:hAnsi="Cambria Math"/>
+          </w:rPr>
+          <m:t>G</m:t>
+        </m:r>
+      </m:oMath>
+      <w:r>
+        <w:rPr>
+          <w:rFonts w:eastAsiaTheme="minorEastAsia"/>
+        </w:rPr>
+        <w:t>.</w:t>
+      </w:r>
+    </w:p>
+    <w:p>
+      <w:pPr>
+        <w:pStyle w:val="ListParagraph"/>
+        <w:numPr>
+          <w:ilvl w:val="0"/>
+          <w:numId w:val="1"/>
+        </w:numPr>
+      </w:pPr>
+      <w:r>
+        <w:rPr>
+          <w:rFonts w:eastAsiaTheme="minorEastAsia"/>
+        </w:rPr>
+        <w:t xml:space="preserve">We need to show that </w:t>
+      </w:r>
+      <w:proofErr w:type="gramStart"/>
+      <w:r>
+        <w:rPr>
+          <w:rFonts w:eastAsiaTheme="minorEastAsia"/>
+        </w:rPr>
+        <w:t xml:space="preserve">if </w:t>
+      </w:r>
+      <w:proofErr w:type="gramEnd"/>
+      <m:oMath>
+        <m:r>
+          <w:rPr>
+            <w:rFonts w:ascii="Cambria Math" w:eastAsiaTheme="minorEastAsia" w:hAnsi="Cambria Math"/>
+          </w:rPr>
+          <m:t>A,B∈G</m:t>
+        </m:r>
+      </m:oMath>
+      <w:r>
+        <w:rPr>
+          <w:rFonts w:eastAsiaTheme="minorEastAsia"/>
+        </w:rPr>
+        <w:t xml:space="preserve">, so is </w:t>
+      </w:r>
+      <m:oMath>
+        <m:r>
+          <w:rPr>
+            <w:rFonts w:ascii="Cambria Math" w:eastAsiaTheme="minorEastAsia" w:hAnsi="Cambria Math"/>
+          </w:rPr>
+          <m:t>AB</m:t>
+        </m:r>
+      </m:oMath>
+      <w:r>
+        <w:rPr>
+          <w:rFonts w:eastAsiaTheme="minorEastAsia"/>
+        </w:rPr>
+        <w:t>.</w:t>
+      </w:r>
+    </w:p>
+    <w:p>
+      <w:pPr>
+        <w:pStyle w:val="ListParagraph"/>
+        <w:rPr>
+          <w:rFonts w:eastAsiaTheme="minorEastAsia"/>
+        </w:rPr>
+      </w:pPr>
+      <w:r>
+        <w:rPr>
+          <w:rFonts w:eastAsiaTheme="minorEastAsia"/>
+        </w:rPr>
+        <w:t xml:space="preserve">Let’s observe, remembering both </w:t>
+      </w:r>
+      <m:oMath>
+        <m:r>
+          <w:rPr>
+            <w:rFonts w:ascii="Cambria Math" w:eastAsiaTheme="minorEastAsia" w:hAnsi="Cambria Math"/>
+          </w:rPr>
+          <m:t>A,B</m:t>
+        </m:r>
+      </m:oMath>
+      <w:r>
+        <w:rPr>
+          <w:rFonts w:eastAsiaTheme="minorEastAsia"/>
+        </w:rPr>
+        <w:t xml:space="preserve"> are orthogonal matrices:</w:t>
+      </w:r>
+    </w:p>
+    <w:p>
+      <w:pPr>
+        <w:pStyle w:val="ListParagraph"/>
+        <w:rPr>
+          <w:rFonts w:eastAsiaTheme="minorEastAsia"/>
+        </w:rPr>
+      </w:pPr>
+      <m:oMathPara>
+        <m:oMath>
+          <m:d>
+            <m:dPr>
+              <m:ctrlPr>
+                <w:rPr>
+                  <w:rFonts w:ascii="Cambria Math" w:hAnsi="Cambria Math"/>
+                  <w:i/>
+                </w:rPr>
+              </m:ctrlPr>
+            </m:dPr>
+            <m:e>
+              <m:r>
+                <w:rPr>
+                  <w:rFonts w:ascii="Cambria Math" w:hAnsi="Cambria Math"/>
+                </w:rPr>
+                <m:t>AB</m:t>
+              </m:r>
+            </m:e>
+          </m:d>
+          <m:r>
+            <w:rPr>
+              <w:rFonts w:ascii="Cambria Math" w:hAnsi="Cambria Math"/>
+            </w:rPr>
+            <m:t>⋅</m:t>
+          </m:r>
+          <m:sSup>
+            <m:sSupPr>
+              <m:ctrlPr>
+                <w:rPr>
+                  <w:rFonts w:ascii="Cambria Math" w:hAnsi="Cambria Math"/>
+                  <w:i/>
+                </w:rPr>
+              </m:ctrlPr>
+            </m:sSupPr>
+            <m:e>
+              <m:d>
+                <m:dPr>
+                  <m:ctrlPr>
+                    <w:rPr>
+                      <w:rFonts w:ascii="Cambria Math" w:hAnsi="Cambria Math"/>
+                      <w:i/>
+                    </w:rPr>
+                  </m:ctrlPr>
+                </m:dPr>
+                <m:e>
+                  <m:r>
+                    <w:rPr>
+                      <w:rFonts w:ascii="Cambria Math" w:hAnsi="Cambria Math"/>
+                    </w:rPr>
+                    <m:t>AB</m:t>
+                  </m:r>
+                </m:e>
+              </m:d>
+            </m:e>
+            <m:sup>
+              <m:r>
+                <w:rPr>
+                  <w:rFonts w:ascii="Cambria Math" w:hAnsi="Cambria Math"/>
+                </w:rPr>
+                <m:t>T</m:t>
+              </m:r>
+            </m:sup>
+          </m:sSup>
+          <m:r>
+            <w:rPr>
+              <w:rFonts w:ascii="Cambria Math" w:hAnsi="Cambria Math"/>
+            </w:rPr>
+            <m:t>=A⋅B⋅</m:t>
+          </m:r>
+          <m:sSup>
+            <m:sSupPr>
+              <m:ctrlPr>
+                <w:rPr>
+                  <w:rFonts w:ascii="Cambria Math" w:hAnsi="Cambria Math"/>
+                  <w:i/>
+                </w:rPr>
+              </m:ctrlPr>
+            </m:sSupPr>
+            <m:e>
+              <m:r>
+                <w:rPr>
+                  <w:rFonts w:ascii="Cambria Math" w:hAnsi="Cambria Math"/>
+                </w:rPr>
+                <m:t>B</m:t>
+              </m:r>
+            </m:e>
+            <m:sup>
+              <m:r>
+                <w:rPr>
+                  <w:rFonts w:ascii="Cambria Math" w:hAnsi="Cambria Math"/>
+                </w:rPr>
+                <m:t>T</m:t>
+              </m:r>
+            </m:sup>
+          </m:sSup>
+          <m:r>
+            <w:rPr>
+              <w:rFonts w:ascii="Cambria Math" w:hAnsi="Cambria Math"/>
+            </w:rPr>
+            <m:t>⋅</m:t>
+          </m:r>
+          <m:sSup>
+            <m:sSupPr>
+              <m:ctrlPr>
+                <w:rPr>
+                  <w:rFonts w:ascii="Cambria Math" w:hAnsi="Cambria Math"/>
+                  <w:i/>
+                </w:rPr>
+              </m:ctrlPr>
+            </m:sSupPr>
+            <m:e>
+              <m:r>
+                <w:rPr>
+                  <w:rFonts w:ascii="Cambria Math" w:hAnsi="Cambria Math"/>
+                </w:rPr>
+                <m:t>A</m:t>
+              </m:r>
+            </m:e>
+            <m:sup>
+              <m:r>
+                <w:rPr>
+                  <w:rFonts w:ascii="Cambria Math" w:hAnsi="Cambria Math"/>
+                </w:rPr>
+                <m:t>T</m:t>
+              </m:r>
+            </m:sup>
+          </m:sSup>
+          <m:r>
+            <w:rPr>
+              <w:rFonts w:ascii="Cambria Math" w:hAnsi="Cambria Math"/>
+            </w:rPr>
+            <m:t>=A⋅</m:t>
+          </m:r>
+          <m:sSub>
+            <m:sSubPr>
+              <m:ctrlPr>
+                <w:rPr>
+                  <w:rFonts w:ascii="Cambria Math" w:hAnsi="Cambria Math"/>
+                  <w:i/>
+                </w:rPr>
+              </m:ctrlPr>
+            </m:sSubPr>
+            <m:e>
+              <m:r>
+                <w:rPr>
+                  <w:rFonts w:ascii="Cambria Math" w:hAnsi="Cambria Math"/>
+                </w:rPr>
+                <m:t>I</m:t>
+              </m:r>
+            </m:e>
+            <m:sub>
+              <m:r>
+                <w:rPr>
+                  <w:rFonts w:ascii="Cambria Math" w:hAnsi="Cambria Math"/>
+                </w:rPr>
+                <m:t>n×n</m:t>
+              </m:r>
+            </m:sub>
+          </m:sSub>
+          <m:r>
+            <w:rPr>
+              <w:rFonts w:ascii="Cambria Math" w:hAnsi="Cambria Math"/>
+            </w:rPr>
+            <m:t>⋅</m:t>
+          </m:r>
+          <m:sSup>
+            <m:sSupPr>
+              <m:ctrlPr>
+                <w:rPr>
+                  <w:rFonts w:ascii="Cambria Math" w:hAnsi="Cambria Math"/>
+                  <w:i/>
+                </w:rPr>
+              </m:ctrlPr>
+            </m:sSupPr>
+            <m:e>
+              <m:r>
+                <w:rPr>
+                  <w:rFonts w:ascii="Cambria Math" w:hAnsi="Cambria Math"/>
+                </w:rPr>
+                <m:t>A</m:t>
+              </m:r>
+            </m:e>
+            <m:sup>
+              <m:r>
+                <w:rPr>
+                  <w:rFonts w:ascii="Cambria Math" w:hAnsi="Cambria Math"/>
+                </w:rPr>
+                <m:t>T</m:t>
+              </m:r>
+            </m:sup>
+          </m:sSup>
+          <m:r>
+            <w:rPr>
+              <w:rFonts w:ascii="Cambria Math" w:hAnsi="Cambria Math"/>
+            </w:rPr>
+            <m:t>=A⋅</m:t>
+          </m:r>
+          <m:sSup>
+            <m:sSupPr>
+              <m:ctrlPr>
+                <w:rPr>
+                  <w:rFonts w:ascii="Cambria Math" w:hAnsi="Cambria Math"/>
+                  <w:i/>
+                </w:rPr>
+              </m:ctrlPr>
+            </m:sSupPr>
+            <m:e>
+              <m:r>
+                <w:rPr>
+                  <w:rFonts w:ascii="Cambria Math" w:hAnsi="Cambria Math"/>
+                </w:rPr>
+                <m:t>A</m:t>
+              </m:r>
+            </m:e>
+            <m:sup>
+              <m:r>
+                <w:rPr>
+                  <w:rFonts w:ascii="Cambria Math" w:hAnsi="Cambria Math"/>
+                </w:rPr>
+                <m:t>T</m:t>
+              </m:r>
+            </m:sup>
+          </m:sSup>
+          <m:r>
+            <w:rPr>
+              <w:rFonts w:ascii="Cambria Math" w:hAnsi="Cambria Math"/>
+            </w:rPr>
+            <m:t>=</m:t>
+          </m:r>
+          <m:sSub>
+            <m:sSubPr>
+              <m:ctrlPr>
+                <w:rPr>
+                  <w:rFonts w:ascii="Cambria Math" w:hAnsi="Cambria Math"/>
+                  <w:i/>
+                </w:rPr>
+              </m:ctrlPr>
+            </m:sSubPr>
+            <m:e>
+              <m:r>
+                <w:rPr>
+                  <w:rFonts w:ascii="Cambria Math" w:hAnsi="Cambria Math"/>
+                </w:rPr>
+                <m:t>I</m:t>
+              </m:r>
+            </m:e>
+            <m:sub>
+              <m:r>
+                <w:rPr>
+                  <w:rFonts w:ascii="Cambria Math" w:hAnsi="Cambria Math"/>
+                </w:rPr>
+                <m:t>n×n</m:t>
+              </m:r>
+            </m:sub>
+          </m:sSub>
+        </m:oMath>
+      </m:oMathPara>
+    </w:p>
+    <w:p>
+      <w:pPr>
+        <w:pStyle w:val="ListParagraph"/>
+        <w:rPr>
+          <w:rFonts w:eastAsiaTheme="minorEastAsia"/>
+        </w:rPr>
+      </w:pPr>
+      <m:oMath>
+        <m:r>
+          <w:rPr>
+            <w:rFonts w:ascii="Cambria Math" w:hAnsi="Cambria Math"/>
+          </w:rPr>
+          <m:t>⟹</m:t>
+        </m:r>
+      </m:oMath>
+      <w:r>
+        <w:rPr>
+          <w:rFonts w:eastAsiaTheme="minorEastAsia"/>
+        </w:rPr>
+        <w:t xml:space="preserve"> </w:t>
+      </w:r>
+      <m:oMath>
+        <m:r>
+          <w:rPr>
+            <w:rFonts w:ascii="Cambria Math" w:eastAsiaTheme="minorEastAsia" w:hAnsi="Cambria Math"/>
+          </w:rPr>
+          <m:t>AB</m:t>
+        </m:r>
+      </m:oMath>
+      <w:r>
+        <w:rPr>
+          <w:rFonts w:eastAsiaTheme="minorEastAsia"/>
+        </w:rPr>
+        <w:t xml:space="preserve"> </w:t>
+      </w:r>
+      <w:proofErr w:type="gramStart"/>
+      <w:r>
+        <w:rPr>
+          <w:rFonts w:eastAsiaTheme="minorEastAsia"/>
+        </w:rPr>
+        <w:t>is</w:t>
+      </w:r>
+      <w:proofErr w:type="gramEnd"/>
+      <w:r>
+        <w:rPr>
+          <w:rFonts w:eastAsiaTheme="minorEastAsia"/>
+        </w:rPr>
+        <w:t xml:space="preserve"> an orthogonal matrix so in </w:t>
+      </w:r>
+      <m:oMath>
+        <m:r>
+          <w:rPr>
+            <w:rFonts w:ascii="Cambria Math" w:eastAsiaTheme="minorEastAsia" w:hAnsi="Cambria Math"/>
+          </w:rPr>
+          <m:t>G</m:t>
+        </m:r>
+      </m:oMath>
+      <w:r>
+        <w:rPr>
+          <w:rFonts w:eastAsiaTheme="minorEastAsia"/>
+        </w:rPr>
+        <w:t>.</w:t>
+      </w:r>
+    </w:p>
+    <w:p>
+      <w:pPr>
+        <w:pStyle w:val="ListParagraph"/>
+        <w:numPr>
+          <w:ilvl w:val="0"/>
+          <w:numId w:val="1"/>
+        </w:numPr>
+      </w:pPr>
+      <w:r>
+        <w:t xml:space="preserve">We need to show that </w:t>
+      </w:r>
+      <w:proofErr w:type="gramStart"/>
+      <w:r>
+        <w:t xml:space="preserve">if </w:t>
+      </w:r>
+      <w:proofErr w:type="gramEnd"/>
+      <m:oMath>
+        <m:r>
+          <w:rPr>
+            <w:rFonts w:ascii="Cambria Math" w:hAnsi="Cambria Math"/>
+          </w:rPr>
+          <m:t>A∈G</m:t>
+        </m:r>
+      </m:oMath>
+      <w:r>
+        <w:rPr>
+          <w:rFonts w:eastAsiaTheme="minorEastAsia"/>
+        </w:rPr>
+        <w:t xml:space="preserve">, </w:t>
+      </w:r>
+      <m:oMath>
+        <m:sSup>
+          <m:sSupPr>
+            <m:ctrlPr>
+              <w:rPr>
+                <w:rFonts w:ascii="Cambria Math" w:eastAsiaTheme="minorEastAsia" w:hAnsi="Cambria Math"/>
+                <w:i/>
+              </w:rPr>
+            </m:ctrlPr>
+          </m:sSupPr>
+          <m:e>
+            <m:r>
+              <w:rPr>
+                <w:rFonts w:ascii="Cambria Math" w:eastAsiaTheme="minorEastAsia" w:hAnsi="Cambria Math"/>
+              </w:rPr>
+              <m:t>A</m:t>
+            </m:r>
+          </m:e>
+          <m:sup>
+            <m:r>
+              <w:rPr>
+                <w:rFonts w:ascii="Cambria Math" w:eastAsiaTheme="minorEastAsia" w:hAnsi="Cambria Math"/>
+              </w:rPr>
+              <m:t>-1</m:t>
+            </m:r>
+          </m:sup>
+        </m:sSup>
+      </m:oMath>
+      <w:r>
+        <w:rPr>
+          <w:rFonts w:eastAsiaTheme="minorEastAsia"/>
+        </w:rPr>
+        <w:t xml:space="preserve"> exists and it’s in </w:t>
+      </w:r>
+      <m:oMath>
+        <m:r>
+          <w:rPr>
+            <w:rFonts w:ascii="Cambria Math" w:eastAsiaTheme="minorEastAsia" w:hAnsi="Cambria Math"/>
+          </w:rPr>
+          <m:t>G</m:t>
+        </m:r>
+      </m:oMath>
+      <w:r>
+        <w:rPr>
+          <w:rFonts w:eastAsiaTheme="minorEastAsia"/>
+        </w:rPr>
+        <w:t>.</w:t>
+      </w:r>
+    </w:p>
+    <w:p>
+      <w:pPr>
+        <w:pStyle w:val="ListParagraph"/>
+        <w:rPr>
+          <w:rFonts w:eastAsiaTheme="minorEastAsia"/>
+        </w:rPr>
+      </w:pPr>
+      <m:oMath>
+        <m:r>
+          <w:rPr>
+            <w:rFonts w:ascii="Cambria Math" w:hAnsi="Cambria Math"/>
+          </w:rPr>
+          <m:t>A</m:t>
+        </m:r>
+      </m:oMath>
+      <w:r>
+        <w:rPr>
+          <w:rFonts w:eastAsiaTheme="minorEastAsia"/>
+        </w:rPr>
+        <w:t xml:space="preserve"> </w:t>
+      </w:r>
+      <w:proofErr w:type="gramStart"/>
+      <w:r>
+        <w:rPr>
+          <w:rFonts w:eastAsiaTheme="minorEastAsia"/>
+        </w:rPr>
+        <w:t>is</w:t>
+      </w:r>
+      <w:proofErr w:type="gramEnd"/>
+      <w:r>
+        <w:rPr>
+          <w:rFonts w:eastAsiaTheme="minorEastAsia"/>
+        </w:rPr>
+        <w:t xml:space="preserve"> orthogonal so </w:t>
+      </w:r>
+      <m:oMath>
+        <m:r>
+          <w:rPr>
+            <w:rFonts w:ascii="Cambria Math" w:eastAsiaTheme="minorEastAsia" w:hAnsi="Cambria Math"/>
+          </w:rPr>
+          <m:t>A</m:t>
+        </m:r>
+        <m:sSup>
+          <m:sSupPr>
+            <m:ctrlPr>
+              <w:rPr>
+                <w:rFonts w:ascii="Cambria Math" w:eastAsiaTheme="minorEastAsia" w:hAnsi="Cambria Math"/>
+                <w:i/>
+              </w:rPr>
+            </m:ctrlPr>
+          </m:sSupPr>
+          <m:e>
+            <m:r>
+              <w:rPr>
+                <w:rFonts w:ascii="Cambria Math" w:eastAsiaTheme="minorEastAsia" w:hAnsi="Cambria Math"/>
+              </w:rPr>
+              <m:t>A</m:t>
+            </m:r>
+          </m:e>
+          <m:sup>
+            <m:r>
+              <w:rPr>
+                <w:rFonts w:ascii="Cambria Math" w:eastAsiaTheme="minorEastAsia" w:hAnsi="Cambria Math"/>
+              </w:rPr>
+              <m:t>T</m:t>
+            </m:r>
+          </m:sup>
+        </m:sSup>
+        <m:r>
+          <w:rPr>
+            <w:rFonts w:ascii="Cambria Math" w:eastAsiaTheme="minorEastAsia" w:hAnsi="Cambria Math"/>
+          </w:rPr>
+          <m:t>=</m:t>
+        </m:r>
+        <m:sSub>
+          <m:sSubPr>
+            <m:ctrlPr>
+              <w:rPr>
+                <w:rFonts w:ascii="Cambria Math" w:hAnsi="Cambria Math"/>
+                <w:i/>
+              </w:rPr>
+            </m:ctrlPr>
+          </m:sSubPr>
+          <m:e>
+            <m:r>
+              <w:rPr>
+                <w:rFonts w:ascii="Cambria Math" w:hAnsi="Cambria Math"/>
+              </w:rPr>
+              <m:t>I</m:t>
+            </m:r>
+          </m:e>
+          <m:sub>
+            <m:r>
+              <w:rPr>
+                <w:rFonts w:ascii="Cambria Math" w:hAnsi="Cambria Math"/>
+              </w:rPr>
+              <m:t>n×n</m:t>
+            </m:r>
+          </m:sub>
+        </m:sSub>
+      </m:oMath>
+      <w:r>
+        <w:rPr>
+          <w:rFonts w:eastAsiaTheme="minorEastAsia"/>
+        </w:rPr>
+        <w:t xml:space="preserve"> meaning </w:t>
+      </w:r>
+      <m:oMath>
+        <m:sSup>
+          <m:sSupPr>
+            <m:ctrlPr>
+              <w:rPr>
+                <w:rFonts w:ascii="Cambria Math" w:eastAsiaTheme="minorEastAsia" w:hAnsi="Cambria Math"/>
+                <w:i/>
+              </w:rPr>
+            </m:ctrlPr>
+          </m:sSupPr>
+          <m:e>
+            <m:r>
+              <w:rPr>
+                <w:rFonts w:ascii="Cambria Math" w:eastAsiaTheme="minorEastAsia" w:hAnsi="Cambria Math"/>
+              </w:rPr>
+              <m:t>A</m:t>
+            </m:r>
+          </m:e>
+          <m:sup>
+            <m:r>
+              <w:rPr>
+                <w:rFonts w:ascii="Cambria Math" w:eastAsiaTheme="minorEastAsia" w:hAnsi="Cambria Math"/>
+              </w:rPr>
+              <m:t>-1</m:t>
+            </m:r>
+          </m:sup>
+        </m:sSup>
+      </m:oMath>
+      <w:r>
+        <w:rPr>
+          <w:rFonts w:eastAsiaTheme="minorEastAsia"/>
+        </w:rPr>
+        <w:t xml:space="preserve"> exists and </w:t>
+      </w:r>
+      <m:oMath>
+        <m:sSup>
+          <m:sSupPr>
+            <m:ctrlPr>
+              <w:rPr>
+                <w:rFonts w:ascii="Cambria Math" w:eastAsiaTheme="minorEastAsia" w:hAnsi="Cambria Math"/>
+                <w:i/>
+              </w:rPr>
+            </m:ctrlPr>
+          </m:sSupPr>
+          <m:e>
+            <m:r>
+              <w:rPr>
+                <w:rFonts w:ascii="Cambria Math" w:eastAsiaTheme="minorEastAsia" w:hAnsi="Cambria Math"/>
+              </w:rPr>
+              <m:t>A</m:t>
+            </m:r>
+          </m:e>
+          <m:sup>
+            <m:r>
+              <w:rPr>
+                <w:rFonts w:ascii="Cambria Math" w:eastAsiaTheme="minorEastAsia" w:hAnsi="Cambria Math"/>
+              </w:rPr>
+              <m:t>-1</m:t>
+            </m:r>
+          </m:sup>
+        </m:sSup>
+        <m:r>
+          <w:rPr>
+            <w:rFonts w:ascii="Cambria Math" w:eastAsiaTheme="minorEastAsia" w:hAnsi="Cambria Math"/>
+          </w:rPr>
+          <m:t>=</m:t>
+        </m:r>
+        <m:sSup>
+          <m:sSupPr>
+            <m:ctrlPr>
+              <w:rPr>
+                <w:rFonts w:ascii="Cambria Math" w:eastAsiaTheme="minorEastAsia" w:hAnsi="Cambria Math"/>
+                <w:i/>
+              </w:rPr>
+            </m:ctrlPr>
+          </m:sSupPr>
+          <m:e>
+            <m:r>
+              <w:rPr>
+                <w:rFonts w:ascii="Cambria Math" w:eastAsiaTheme="minorEastAsia" w:hAnsi="Cambria Math"/>
+              </w:rPr>
+              <m:t>A</m:t>
+            </m:r>
+          </m:e>
+          <m:sup>
+            <m:r>
+              <w:rPr>
+                <w:rFonts w:ascii="Cambria Math" w:eastAsiaTheme="minorEastAsia" w:hAnsi="Cambria Math"/>
+              </w:rPr>
+              <m:t>T</m:t>
+            </m:r>
+          </m:sup>
+        </m:sSup>
+      </m:oMath>
+      <w:r>
+        <w:rPr>
+          <w:rFonts w:eastAsiaTheme="minorEastAsia"/>
+        </w:rPr>
+        <w:t>.</w:t>
+      </w:r>
+      <w:bookmarkStart w:id="0" w:name="_GoBack"/>
+      <w:bookmarkEnd w:id="0"/>
+    </w:p>
+    <w:p>
+      <w:pPr>
+        <w:pStyle w:val="ListParagraph"/>
+        <w:rPr>
+          <w:rFonts w:eastAsiaTheme="minorEastAsia"/>
+        </w:rPr>
+      </w:pPr>
+      <w:r>
+        <w:t xml:space="preserve">We’ve proven before that </w:t>
+      </w:r>
+      <m:oMath>
+        <m:sSup>
+          <m:sSupPr>
+            <m:ctrlPr>
+              <w:rPr>
+                <w:rFonts w:ascii="Cambria Math" w:hAnsi="Cambria Math"/>
+                <w:i/>
+              </w:rPr>
+            </m:ctrlPr>
+          </m:sSupPr>
+          <m:e>
+            <m:r>
+              <w:rPr>
+                <w:rFonts w:ascii="Cambria Math" w:hAnsi="Cambria Math"/>
+              </w:rPr>
+              <m:t>A</m:t>
+            </m:r>
+          </m:e>
+          <m:sup>
+            <m:r>
+              <w:rPr>
+                <w:rFonts w:ascii="Cambria Math" w:hAnsi="Cambria Math"/>
+              </w:rPr>
+              <m:t>T</m:t>
+            </m:r>
+          </m:sup>
+        </m:sSup>
+      </m:oMath>
+      <w:r>
+        <w:rPr>
+          <w:rFonts w:eastAsiaTheme="minorEastAsia"/>
+        </w:rPr>
+        <w:t xml:space="preserve"> is also orthogonal, meaning it’s </w:t>
+      </w:r>
+      <w:proofErr w:type="gramStart"/>
+      <w:r>
+        <w:rPr>
+          <w:rFonts w:eastAsiaTheme="minorEastAsia"/>
+        </w:rPr>
+        <w:t xml:space="preserve">in </w:t>
+      </w:r>
+      <w:proofErr w:type="gramEnd"/>
+      <m:oMath>
+        <m:r>
+          <w:rPr>
+            <w:rFonts w:ascii="Cambria Math" w:eastAsiaTheme="minorEastAsia" w:hAnsi="Cambria Math"/>
+          </w:rPr>
+          <m:t>G</m:t>
+        </m:r>
+      </m:oMath>
+      <w:r>
+        <w:rPr>
+          <w:rFonts w:eastAsiaTheme="minorEastAsia"/>
+        </w:rPr>
+        <w:t xml:space="preserve">, so </w:t>
+      </w:r>
+      <m:oMath>
+        <m:sSup>
+          <m:sSupPr>
+            <m:ctrlPr>
+              <w:rPr>
+                <w:rFonts w:ascii="Cambria Math" w:eastAsiaTheme="minorEastAsia" w:hAnsi="Cambria Math"/>
+                <w:i/>
+              </w:rPr>
+            </m:ctrlPr>
+          </m:sSupPr>
+          <m:e>
+            <m:r>
+              <w:rPr>
+                <w:rFonts w:ascii="Cambria Math" w:eastAsiaTheme="minorEastAsia" w:hAnsi="Cambria Math"/>
+              </w:rPr>
+              <m:t>A</m:t>
+            </m:r>
+          </m:e>
+          <m:sup>
+            <m:r>
+              <w:rPr>
+                <w:rFonts w:ascii="Cambria Math" w:eastAsiaTheme="minorEastAsia" w:hAnsi="Cambria Math"/>
+              </w:rPr>
+              <m:t>-1</m:t>
+            </m:r>
+          </m:sup>
+        </m:sSup>
+      </m:oMath>
+      <w:r>
+        <w:rPr>
+          <w:rFonts w:eastAsiaTheme="minorEastAsia"/>
+        </w:rPr>
+        <w:t xml:space="preserve"> is in </w:t>
+      </w:r>
+      <m:oMath>
+        <m:r>
+          <w:rPr>
+            <w:rFonts w:ascii="Cambria Math" w:eastAsiaTheme="minorEastAsia" w:hAnsi="Cambria Math"/>
+          </w:rPr>
+          <m:t>G</m:t>
+        </m:r>
+      </m:oMath>
+      <w:r>
+        <w:rPr>
+          <w:rFonts w:eastAsiaTheme="minorEastAsia"/>
+        </w:rPr>
+        <w:t xml:space="preserve"> as we wanted.</w:t>
+      </w:r>
+    </w:p>
+    <w:p>
+      <w:r>
+        <w:t xml:space="preserve">And that shows by definition that our group is a matrix group. </w:t>
+      </w:r>
+      <m:oMath>
+        <m:r>
+          <w:rPr>
+            <w:rFonts w:ascii="Cambria Math" w:hAnsi="Cambria Math"/>
+          </w:rPr>
+          <m:t>∎</m:t>
+        </m:r>
+      </m:oMath>
     </w:p>
     <w:p>
       <w:pPr>
@@ -25647,8 +28950,6 @@
       <w:r>
         <w:t>Problem 30</w:t>
       </w:r>
-      <w:bookmarkStart w:id="0" w:name="_GoBack"/>
-      <w:bookmarkEnd w:id="0"/>
     </w:p>
     <w:p/>
     <w:p>
@@ -25674,6 +28975,103 @@
     </w:sectPr>
   </w:body>
 </w:document>
+</file>
+
+<file path=word/numbering.xml><?xml version="1.0" encoding="utf-8"?>
+<w:numbering xmlns:wpc="http://schemas.microsoft.com/office/word/2010/wordprocessingCanvas" xmlns:mc="http://schemas.openxmlformats.org/markup-compatibility/2006" xmlns:o="urn:schemas-microsoft-com:office:office" xmlns:r="http://schemas.openxmlformats.org/officeDocument/2006/relationships" xmlns:m="http://schemas.openxmlformats.org/officeDocument/2006/math" xmlns:v="urn:schemas-microsoft-com:vml" xmlns:wp14="http://schemas.microsoft.com/office/word/2010/wordprocessingDrawing" xmlns:wp="http://schemas.openxmlformats.org/drawingml/2006/wordprocessingDrawing" xmlns:w10="urn:schemas-microsoft-com:office:word" xmlns:w="http://schemas.openxmlformats.org/wordprocessingml/2006/main" xmlns:w14="http://schemas.microsoft.com/office/word/2010/wordml" xmlns:w15="http://schemas.microsoft.com/office/word/2012/wordml" xmlns:wpg="http://schemas.microsoft.com/office/word/2010/wordprocessingGroup" xmlns:wpi="http://schemas.microsoft.com/office/word/2010/wordprocessingInk" xmlns:wne="http://schemas.microsoft.com/office/word/2006/wordml" xmlns:wps="http://schemas.microsoft.com/office/word/2010/wordprocessingShape" mc:Ignorable="w14 w15 wp14">
+  <w:abstractNum w:abstractNumId="0">
+    <w:nsid w:val="095E1B2D"/>
+    <w:multiLevelType w:val="hybridMultilevel"/>
+    <w:tmpl w:val="41362DF2"/>
+    <w:lvl w:ilvl="0" w:tplc="61600B06">
+      <w:start w:val="1"/>
+      <w:numFmt w:val="decimal"/>
+      <w:lvlText w:val="%1."/>
+      <w:lvlJc w:val="left"/>
+      <w:pPr>
+        <w:ind w:left="720" w:hanging="360"/>
+      </w:pPr>
+      <w:rPr>
+        <w:rFonts w:eastAsiaTheme="minorEastAsia" w:hint="default"/>
+      </w:rPr>
+    </w:lvl>
+    <w:lvl w:ilvl="1" w:tplc="04090019" w:tentative="1">
+      <w:start w:val="1"/>
+      <w:numFmt w:val="lowerLetter"/>
+      <w:lvlText w:val="%2."/>
+      <w:lvlJc w:val="left"/>
+      <w:pPr>
+        <w:ind w:left="1440" w:hanging="360"/>
+      </w:pPr>
+    </w:lvl>
+    <w:lvl w:ilvl="2" w:tplc="0409001B" w:tentative="1">
+      <w:start w:val="1"/>
+      <w:numFmt w:val="lowerRoman"/>
+      <w:lvlText w:val="%3."/>
+      <w:lvlJc w:val="right"/>
+      <w:pPr>
+        <w:ind w:left="2160" w:hanging="180"/>
+      </w:pPr>
+    </w:lvl>
+    <w:lvl w:ilvl="3" w:tplc="0409000F" w:tentative="1">
+      <w:start w:val="1"/>
+      <w:numFmt w:val="decimal"/>
+      <w:lvlText w:val="%4."/>
+      <w:lvlJc w:val="left"/>
+      <w:pPr>
+        <w:ind w:left="2880" w:hanging="360"/>
+      </w:pPr>
+    </w:lvl>
+    <w:lvl w:ilvl="4" w:tplc="04090019" w:tentative="1">
+      <w:start w:val="1"/>
+      <w:numFmt w:val="lowerLetter"/>
+      <w:lvlText w:val="%5."/>
+      <w:lvlJc w:val="left"/>
+      <w:pPr>
+        <w:ind w:left="3600" w:hanging="360"/>
+      </w:pPr>
+    </w:lvl>
+    <w:lvl w:ilvl="5" w:tplc="0409001B" w:tentative="1">
+      <w:start w:val="1"/>
+      <w:numFmt w:val="lowerRoman"/>
+      <w:lvlText w:val="%6."/>
+      <w:lvlJc w:val="right"/>
+      <w:pPr>
+        <w:ind w:left="4320" w:hanging="180"/>
+      </w:pPr>
+    </w:lvl>
+    <w:lvl w:ilvl="6" w:tplc="0409000F" w:tentative="1">
+      <w:start w:val="1"/>
+      <w:numFmt w:val="decimal"/>
+      <w:lvlText w:val="%7."/>
+      <w:lvlJc w:val="left"/>
+      <w:pPr>
+        <w:ind w:left="5040" w:hanging="360"/>
+      </w:pPr>
+    </w:lvl>
+    <w:lvl w:ilvl="7" w:tplc="04090019" w:tentative="1">
+      <w:start w:val="1"/>
+      <w:numFmt w:val="lowerLetter"/>
+      <w:lvlText w:val="%8."/>
+      <w:lvlJc w:val="left"/>
+      <w:pPr>
+        <w:ind w:left="5760" w:hanging="360"/>
+      </w:pPr>
+    </w:lvl>
+    <w:lvl w:ilvl="8" w:tplc="0409001B" w:tentative="1">
+      <w:start w:val="1"/>
+      <w:numFmt w:val="lowerRoman"/>
+      <w:lvlText w:val="%9."/>
+      <w:lvlJc w:val="right"/>
+      <w:pPr>
+        <w:ind w:left="6480" w:hanging="180"/>
+      </w:pPr>
+    </w:lvl>
+  </w:abstractNum>
+  <w:num w:numId="1">
+    <w:abstractNumId w:val="0"/>
+  </w:num>
+</w:numbering>
 </file>
 
 <file path=word/styles.xml><?xml version="1.0" encoding="utf-8"?>
@@ -26218,6 +29616,17 @@
       <w:u w:val="single"/>
     </w:rPr>
   </w:style>
+  <w:style w:type="paragraph" w:styleId="ListParagraph">
+    <w:name w:val="List Paragraph"/>
+    <w:basedOn w:val="Normal"/>
+    <w:uiPriority w:val="34"/>
+    <w:qFormat/>
+    <w:rsid w:val="00E570ED"/>
+    <w:pPr>
+      <w:ind w:left="720"/>
+      <w:contextualSpacing/>
+    </w:pPr>
+  </w:style>
 </w:styles>
 </file>
 
@@ -26487,7 +29896,7 @@
 </file>
 
 <file path=customXml/itemProps1.xml><?xml version="1.0" encoding="utf-8"?>
-<ds:datastoreItem xmlns:ds="http://schemas.openxmlformats.org/officeDocument/2006/customXml" ds:itemID="{B909FB74-658E-4821-8FFA-43FF32695931}">
+<ds:datastoreItem xmlns:ds="http://schemas.openxmlformats.org/officeDocument/2006/customXml" ds:itemID="{4467A321-AA93-420C-A50A-A88B81D9707A}">
   <ds:schemaRefs>
     <ds:schemaRef ds:uri="http://schemas.openxmlformats.org/officeDocument/2006/bibliography"/>
   </ds:schemaRefs>

</xml_diff>

<commit_message>
redid problem 26,27,28 in my notebook. not doing 29 cause it's good in nir's
</commit_message>
<xml_diff>
--- a/CV202_HW2_byDan_notFinal.docx
+++ b/CV202_HW2_byDan_notFinal.docx
@@ -26492,21 +26492,7 @@
         <w:rPr>
           <w:rFonts w:eastAsiaTheme="minorEastAsia"/>
         </w:rPr>
-        <w:t>, d</w:t>
-      </w:r>
-      <w:proofErr w:type="spellStart"/>
-      <w:r>
-        <w:rPr>
-          <w:rFonts w:eastAsiaTheme="minorEastAsia"/>
-        </w:rPr>
-        <w:t>irectly</w:t>
-      </w:r>
-      <w:proofErr w:type="spellEnd"/>
-      <w:r>
-        <w:rPr>
-          <w:rFonts w:eastAsiaTheme="minorEastAsia"/>
-        </w:rPr>
-        <w:t xml:space="preserve"> from part (ii), by definition of matrix multiplication we get</w:t>
+        <w:t>, directly from part (ii), by definition of matrix multiplication we get</w:t>
       </w:r>
       <w:r>
         <w:rPr>
@@ -28803,8 +28789,6 @@
         </w:rPr>
         <w:t>.</w:t>
       </w:r>
-      <w:bookmarkStart w:id="0" w:name="_GoBack"/>
-      <w:bookmarkEnd w:id="0"/>
     </w:p>
     <w:p>
       <w:pPr>
@@ -28922,6 +28906,12 @@
       </w:r>
     </w:p>
     <w:p>
+      <w:pPr>
+        <w:rPr>
+          <w:rFonts w:eastAsiaTheme="minorEastAsia"/>
+          <w:rtl/>
+        </w:rPr>
+      </w:pPr>
       <w:r>
         <w:t xml:space="preserve">And that shows by definition that our group is a matrix group. </w:t>
       </w:r>
@@ -28939,9 +28929,1112 @@
         <w:pStyle w:val="Heading2"/>
       </w:pPr>
       <w:r>
+        <w:t>Problem 27</w:t>
+      </w:r>
+    </w:p>
+    <w:p>
+      <w:pPr>
+        <w:rPr>
+          <w:rFonts w:eastAsiaTheme="minorEastAsia"/>
+        </w:rPr>
+      </w:pPr>
+      <m:oMath>
+        <m:r>
+          <w:rPr>
+            <w:rFonts w:ascii="Cambria Math" w:hAnsi="Cambria Math"/>
+          </w:rPr>
+          <m:t>K</m:t>
+        </m:r>
+      </m:oMath>
+      <w:r>
+        <w:rPr>
+          <w:rFonts w:eastAsiaTheme="minorEastAsia"/>
+        </w:rPr>
+        <w:t xml:space="preserve"> </w:t>
+      </w:r>
+      <w:proofErr w:type="gramStart"/>
+      <w:r>
+        <w:rPr>
+          <w:rFonts w:eastAsiaTheme="minorEastAsia"/>
+        </w:rPr>
+        <w:t>is</w:t>
+      </w:r>
+      <w:proofErr w:type="gramEnd"/>
+      <w:r>
+        <w:rPr>
+          <w:rFonts w:eastAsiaTheme="minorEastAsia"/>
+        </w:rPr>
+        <w:t xml:space="preserve"> a </w:t>
+      </w:r>
+      <m:oMath>
+        <m:r>
+          <w:rPr>
+            <w:rFonts w:ascii="Cambria Math" w:eastAsiaTheme="minorEastAsia" w:hAnsi="Cambria Math"/>
+          </w:rPr>
+          <m:t>n×n</m:t>
+        </m:r>
+      </m:oMath>
+      <w:r>
+        <w:rPr>
+          <w:rFonts w:eastAsiaTheme="minorEastAsia"/>
+        </w:rPr>
+        <w:t xml:space="preserve"> </w:t>
+      </w:r>
+      <w:r>
+        <w:rPr>
+          <w:rFonts w:eastAsiaTheme="minorEastAsia"/>
+        </w:rPr>
+        <w:t>separable</w:t>
+      </w:r>
+      <w:r>
+        <w:rPr>
+          <w:rFonts w:eastAsiaTheme="minorEastAsia"/>
+        </w:rPr>
+        <w:t xml:space="preserve"> filter. Is it invertible? Well a matrix is invertible if and only if it has a full rank. So we need to see </w:t>
+      </w:r>
+      <w:proofErr w:type="gramStart"/>
+      <w:r>
+        <w:rPr>
+          <w:rFonts w:eastAsiaTheme="minorEastAsia"/>
+        </w:rPr>
+        <w:t xml:space="preserve">whether </w:t>
+      </w:r>
+      <w:proofErr w:type="gramEnd"/>
+      <m:oMath>
+        <m:r>
+          <w:rPr>
+            <w:rFonts w:ascii="Cambria Math" w:eastAsiaTheme="minorEastAsia" w:hAnsi="Cambria Math"/>
+          </w:rPr>
+          <m:t>rank</m:t>
+        </m:r>
+        <m:d>
+          <m:dPr>
+            <m:ctrlPr>
+              <w:rPr>
+                <w:rFonts w:ascii="Cambria Math" w:eastAsiaTheme="minorEastAsia" w:hAnsi="Cambria Math"/>
+                <w:i/>
+              </w:rPr>
+            </m:ctrlPr>
+          </m:dPr>
+          <m:e>
+            <m:r>
+              <w:rPr>
+                <w:rFonts w:ascii="Cambria Math" w:eastAsiaTheme="minorEastAsia" w:hAnsi="Cambria Math"/>
+              </w:rPr>
+              <m:t>K</m:t>
+            </m:r>
+          </m:e>
+        </m:d>
+        <m:r>
+          <w:rPr>
+            <w:rFonts w:ascii="Cambria Math" w:eastAsiaTheme="minorEastAsia" w:hAnsi="Cambria Math"/>
+          </w:rPr>
+          <m:t>=n</m:t>
+        </m:r>
+      </m:oMath>
+      <w:r>
+        <w:rPr>
+          <w:rFonts w:eastAsiaTheme="minorEastAsia"/>
+        </w:rPr>
+        <w:t>.</w:t>
+      </w:r>
+    </w:p>
+    <w:p>
+      <w:pPr>
+        <w:rPr>
+          <w:rFonts w:eastAsiaTheme="minorEastAsia"/>
+        </w:rPr>
+      </w:pPr>
+      <m:oMath>
+        <m:r>
+          <w:rPr>
+            <w:rFonts w:ascii="Cambria Math" w:hAnsi="Cambria Math"/>
+          </w:rPr>
+          <m:t>K</m:t>
+        </m:r>
+      </m:oMath>
+      <w:r>
+        <w:rPr>
+          <w:rFonts w:eastAsiaTheme="minorEastAsia"/>
+        </w:rPr>
+        <w:t xml:space="preserve"> </w:t>
+      </w:r>
+      <w:proofErr w:type="gramStart"/>
+      <w:r>
+        <w:rPr>
+          <w:rFonts w:eastAsiaTheme="minorEastAsia"/>
+        </w:rPr>
+        <w:t>is</w:t>
+      </w:r>
+      <w:proofErr w:type="gramEnd"/>
+      <w:r>
+        <w:rPr>
+          <w:rFonts w:eastAsiaTheme="minorEastAsia"/>
+        </w:rPr>
+        <w:t xml:space="preserve"> </w:t>
+      </w:r>
+      <w:r>
+        <w:rPr>
+          <w:rFonts w:eastAsiaTheme="minorEastAsia"/>
+        </w:rPr>
+        <w:t xml:space="preserve">separable </w:t>
+      </w:r>
+      <w:r>
+        <w:rPr>
+          <w:rFonts w:eastAsiaTheme="minorEastAsia"/>
+        </w:rPr>
+        <w:t>so:</w:t>
+      </w:r>
+    </w:p>
+    <w:p>
+      <w:pPr>
+        <w:rPr>
+          <w:rFonts w:eastAsiaTheme="minorEastAsia"/>
+        </w:rPr>
+      </w:pPr>
+      <m:oMathPara>
+        <m:oMath>
+          <m:r>
+            <w:rPr>
+              <w:rFonts w:ascii="Cambria Math" w:hAnsi="Cambria Math"/>
+            </w:rPr>
+            <m:t>K=US</m:t>
+          </m:r>
+          <m:sSup>
+            <m:sSupPr>
+              <m:ctrlPr>
+                <w:rPr>
+                  <w:rFonts w:ascii="Cambria Math" w:hAnsi="Cambria Math"/>
+                  <w:i/>
+                </w:rPr>
+              </m:ctrlPr>
+            </m:sSupPr>
+            <m:e>
+              <m:r>
+                <w:rPr>
+                  <w:rFonts w:ascii="Cambria Math" w:hAnsi="Cambria Math"/>
+                </w:rPr>
+                <m:t>V</m:t>
+              </m:r>
+            </m:e>
+            <m:sup>
+              <m:r>
+                <w:rPr>
+                  <w:rFonts w:ascii="Cambria Math" w:hAnsi="Cambria Math"/>
+                </w:rPr>
+                <m:t>T</m:t>
+              </m:r>
+            </m:sup>
+          </m:sSup>
+        </m:oMath>
+      </m:oMathPara>
+    </w:p>
+    <w:p>
+      <w:pPr>
+        <w:rPr>
+          <w:rFonts w:eastAsiaTheme="minorEastAsia"/>
+        </w:rPr>
+      </w:pPr>
+      <w:r>
+        <w:rPr>
+          <w:rFonts w:eastAsiaTheme="minorEastAsia"/>
+        </w:rPr>
+        <w:t xml:space="preserve">Such that </w:t>
+      </w:r>
+      <m:oMath>
+        <m:r>
+          <w:rPr>
+            <w:rFonts w:ascii="Cambria Math" w:eastAsiaTheme="minorEastAsia" w:hAnsi="Cambria Math"/>
+          </w:rPr>
+          <m:t>S</m:t>
+        </m:r>
+      </m:oMath>
+      <w:r>
+        <w:rPr>
+          <w:rFonts w:eastAsiaTheme="minorEastAsia"/>
+        </w:rPr>
+        <w:t xml:space="preserve"> is a diagonal matrix with </w:t>
+      </w:r>
+      <w:proofErr w:type="gramStart"/>
+      <w:r>
+        <w:rPr>
+          <w:rFonts w:eastAsiaTheme="minorEastAsia"/>
+        </w:rPr>
+        <w:t xml:space="preserve">values </w:t>
+      </w:r>
+      <w:proofErr w:type="gramEnd"/>
+      <m:oMath>
+        <m:sSub>
+          <m:sSubPr>
+            <m:ctrlPr>
+              <w:rPr>
+                <w:rFonts w:ascii="Cambria Math" w:eastAsiaTheme="minorEastAsia" w:hAnsi="Cambria Math"/>
+                <w:i/>
+              </w:rPr>
+            </m:ctrlPr>
+          </m:sSubPr>
+          <m:e>
+            <m:r>
+              <w:rPr>
+                <w:rFonts w:ascii="Cambria Math" w:eastAsiaTheme="minorEastAsia" w:hAnsi="Cambria Math"/>
+              </w:rPr>
+              <m:t>s</m:t>
+            </m:r>
+          </m:e>
+          <m:sub>
+            <m:r>
+              <w:rPr>
+                <w:rFonts w:ascii="Cambria Math" w:eastAsiaTheme="minorEastAsia" w:hAnsi="Cambria Math"/>
+              </w:rPr>
+              <m:t>1</m:t>
+            </m:r>
+          </m:sub>
+        </m:sSub>
+        <m:r>
+          <w:rPr>
+            <w:rFonts w:ascii="Cambria Math" w:eastAsiaTheme="minorEastAsia" w:hAnsi="Cambria Math"/>
+          </w:rPr>
+          <m:t>,…,</m:t>
+        </m:r>
+        <m:sSub>
+          <m:sSubPr>
+            <m:ctrlPr>
+              <w:rPr>
+                <w:rFonts w:ascii="Cambria Math" w:eastAsiaTheme="minorEastAsia" w:hAnsi="Cambria Math"/>
+                <w:i/>
+              </w:rPr>
+            </m:ctrlPr>
+          </m:sSubPr>
+          <m:e>
+            <m:r>
+              <w:rPr>
+                <w:rFonts w:ascii="Cambria Math" w:eastAsiaTheme="minorEastAsia" w:hAnsi="Cambria Math"/>
+              </w:rPr>
+              <m:t>s</m:t>
+            </m:r>
+          </m:e>
+          <m:sub>
+            <m:r>
+              <w:rPr>
+                <w:rFonts w:ascii="Cambria Math" w:eastAsiaTheme="minorEastAsia" w:hAnsi="Cambria Math"/>
+              </w:rPr>
+              <m:t>n</m:t>
+            </m:r>
+          </m:sub>
+        </m:sSub>
+      </m:oMath>
+      <w:r>
+        <w:rPr>
+          <w:rFonts w:eastAsiaTheme="minorEastAsia"/>
+        </w:rPr>
+        <w:t xml:space="preserve">, and </w:t>
+      </w:r>
+      <w:r>
+        <w:rPr>
+          <w:rFonts w:eastAsiaTheme="minorEastAsia"/>
+          <w:b/>
+          <w:bCs/>
+        </w:rPr>
+        <w:t xml:space="preserve">only </w:t>
+      </w:r>
+      <w:proofErr w:type="spellStart"/>
+      <w:r>
+        <w:rPr>
+          <w:rFonts w:eastAsiaTheme="minorEastAsia"/>
+          <w:b/>
+          <w:bCs/>
+        </w:rPr>
+        <w:t>on</w:t>
+      </w:r>
+      <w:proofErr w:type="spellEnd"/>
+      <w:r>
+        <w:rPr>
+          <w:rFonts w:eastAsiaTheme="minorEastAsia"/>
+          <w:b/>
+          <w:bCs/>
+        </w:rPr>
+        <w:t xml:space="preserve"> of them</w:t>
+      </w:r>
+      <w:r>
+        <w:rPr>
+          <w:rFonts w:eastAsiaTheme="minorEastAsia"/>
+        </w:rPr>
+        <w:t xml:space="preserve"> is a non-zero!</w:t>
+      </w:r>
+    </w:p>
+    <w:p>
+      <w:pPr>
+        <w:rPr>
+          <w:rFonts w:eastAsiaTheme="minorEastAsia"/>
+        </w:rPr>
+      </w:pPr>
+      <w:r>
+        <w:rPr>
+          <w:rFonts w:eastAsiaTheme="minorEastAsia"/>
+        </w:rPr>
+        <w:t xml:space="preserve">This directly </w:t>
+      </w:r>
+      <w:proofErr w:type="gramStart"/>
+      <w:r>
+        <w:rPr>
+          <w:rFonts w:eastAsiaTheme="minorEastAsia"/>
+        </w:rPr>
+        <w:t xml:space="preserve">means </w:t>
+      </w:r>
+      <w:proofErr w:type="gramEnd"/>
+      <m:oMath>
+        <m:r>
+          <w:rPr>
+            <w:rFonts w:ascii="Cambria Math" w:eastAsiaTheme="minorEastAsia" w:hAnsi="Cambria Math"/>
+          </w:rPr>
+          <m:t>rank</m:t>
+        </m:r>
+        <m:d>
+          <m:dPr>
+            <m:ctrlPr>
+              <w:rPr>
+                <w:rFonts w:ascii="Cambria Math" w:eastAsiaTheme="minorEastAsia" w:hAnsi="Cambria Math"/>
+                <w:i/>
+              </w:rPr>
+            </m:ctrlPr>
+          </m:dPr>
+          <m:e>
+            <m:r>
+              <w:rPr>
+                <w:rFonts w:ascii="Cambria Math" w:eastAsiaTheme="minorEastAsia" w:hAnsi="Cambria Math"/>
+              </w:rPr>
+              <m:t>S</m:t>
+            </m:r>
+          </m:e>
+        </m:d>
+        <m:r>
+          <w:rPr>
+            <w:rFonts w:ascii="Cambria Math" w:eastAsiaTheme="minorEastAsia" w:hAnsi="Cambria Math"/>
+          </w:rPr>
+          <m:t>=1</m:t>
+        </m:r>
+      </m:oMath>
+      <w:r>
+        <w:rPr>
+          <w:rFonts w:eastAsiaTheme="minorEastAsia"/>
+        </w:rPr>
+        <w:t>!</w:t>
+      </w:r>
+    </w:p>
+    <w:p>
+      <w:pPr>
+        <w:rPr>
+          <w:rFonts w:eastAsiaTheme="minorEastAsia"/>
+        </w:rPr>
+      </w:pPr>
+      <w:r>
+        <w:rPr>
+          <w:rFonts w:eastAsiaTheme="minorEastAsia"/>
+        </w:rPr>
+        <w:t>And from fact 3 we know:</w:t>
+      </w:r>
+    </w:p>
+    <w:p>
+      <w:pPr>
+        <w:rPr>
+          <w:rFonts w:eastAsiaTheme="minorEastAsia"/>
+        </w:rPr>
+      </w:pPr>
+      <m:oMathPara>
+        <m:oMath>
+          <m:r>
+            <w:rPr>
+              <w:rFonts w:ascii="Cambria Math" w:hAnsi="Cambria Math"/>
+            </w:rPr>
+            <m:t>rank</m:t>
+          </m:r>
+          <m:d>
+            <m:dPr>
+              <m:ctrlPr>
+                <w:rPr>
+                  <w:rFonts w:ascii="Cambria Math" w:hAnsi="Cambria Math"/>
+                  <w:i/>
+                </w:rPr>
+              </m:ctrlPr>
+            </m:dPr>
+            <m:e>
+              <m:r>
+                <w:rPr>
+                  <w:rFonts w:ascii="Cambria Math" w:hAnsi="Cambria Math"/>
+                </w:rPr>
+                <m:t>K</m:t>
+              </m:r>
+            </m:e>
+          </m:d>
+          <m:r>
+            <w:rPr>
+              <w:rFonts w:ascii="Cambria Math" w:hAnsi="Cambria Math"/>
+            </w:rPr>
+            <m:t>=rank</m:t>
+          </m:r>
+          <m:d>
+            <m:dPr>
+              <m:ctrlPr>
+                <w:rPr>
+                  <w:rFonts w:ascii="Cambria Math" w:hAnsi="Cambria Math"/>
+                  <w:i/>
+                </w:rPr>
+              </m:ctrlPr>
+            </m:dPr>
+            <m:e>
+              <m:r>
+                <w:rPr>
+                  <w:rFonts w:ascii="Cambria Math" w:hAnsi="Cambria Math"/>
+                </w:rPr>
+                <m:t>US</m:t>
+              </m:r>
+              <m:sSup>
+                <m:sSupPr>
+                  <m:ctrlPr>
+                    <w:rPr>
+                      <w:rFonts w:ascii="Cambria Math" w:hAnsi="Cambria Math"/>
+                      <w:i/>
+                    </w:rPr>
+                  </m:ctrlPr>
+                </m:sSupPr>
+                <m:e>
+                  <m:r>
+                    <w:rPr>
+                      <w:rFonts w:ascii="Cambria Math" w:hAnsi="Cambria Math"/>
+                    </w:rPr>
+                    <m:t>V</m:t>
+                  </m:r>
+                </m:e>
+                <m:sup>
+                  <m:r>
+                    <w:rPr>
+                      <w:rFonts w:ascii="Cambria Math" w:hAnsi="Cambria Math"/>
+                    </w:rPr>
+                    <m:t>T</m:t>
+                  </m:r>
+                </m:sup>
+              </m:sSup>
+            </m:e>
+          </m:d>
+          <m:r>
+            <w:rPr>
+              <w:rFonts w:ascii="Cambria Math" w:hAnsi="Cambria Math"/>
+            </w:rPr>
+            <m:t>≤</m:t>
+          </m:r>
+          <m:func>
+            <m:funcPr>
+              <m:ctrlPr>
+                <w:rPr>
+                  <w:rFonts w:ascii="Cambria Math" w:hAnsi="Cambria Math"/>
+                  <w:i/>
+                </w:rPr>
+              </m:ctrlPr>
+            </m:funcPr>
+            <m:fName>
+              <m:r>
+                <m:rPr>
+                  <m:sty m:val="p"/>
+                </m:rPr>
+                <w:rPr>
+                  <w:rFonts w:ascii="Cambria Math" w:hAnsi="Cambria Math"/>
+                </w:rPr>
+                <m:t>min</m:t>
+              </m:r>
+            </m:fName>
+            <m:e>
+              <m:d>
+                <m:dPr>
+                  <m:ctrlPr>
+                    <w:rPr>
+                      <w:rFonts w:ascii="Cambria Math" w:hAnsi="Cambria Math"/>
+                      <w:i/>
+                    </w:rPr>
+                  </m:ctrlPr>
+                </m:dPr>
+                <m:e>
+                  <m:r>
+                    <w:rPr>
+                      <w:rFonts w:ascii="Cambria Math" w:hAnsi="Cambria Math"/>
+                    </w:rPr>
+                    <m:t>rank</m:t>
+                  </m:r>
+                  <m:d>
+                    <m:dPr>
+                      <m:ctrlPr>
+                        <w:rPr>
+                          <w:rFonts w:ascii="Cambria Math" w:hAnsi="Cambria Math"/>
+                          <w:i/>
+                        </w:rPr>
+                      </m:ctrlPr>
+                    </m:dPr>
+                    <m:e>
+                      <m:r>
+                        <w:rPr>
+                          <w:rFonts w:ascii="Cambria Math" w:hAnsi="Cambria Math"/>
+                        </w:rPr>
+                        <m:t>US</m:t>
+                      </m:r>
+                    </m:e>
+                  </m:d>
+                  <m:r>
+                    <w:rPr>
+                      <w:rFonts w:ascii="Cambria Math" w:hAnsi="Cambria Math"/>
+                    </w:rPr>
+                    <m:t>,rank</m:t>
+                  </m:r>
+                  <m:d>
+                    <m:dPr>
+                      <m:ctrlPr>
+                        <w:rPr>
+                          <w:rFonts w:ascii="Cambria Math" w:hAnsi="Cambria Math"/>
+                          <w:i/>
+                        </w:rPr>
+                      </m:ctrlPr>
+                    </m:dPr>
+                    <m:e>
+                      <m:sSup>
+                        <m:sSupPr>
+                          <m:ctrlPr>
+                            <w:rPr>
+                              <w:rFonts w:ascii="Cambria Math" w:hAnsi="Cambria Math"/>
+                              <w:i/>
+                            </w:rPr>
+                          </m:ctrlPr>
+                        </m:sSupPr>
+                        <m:e>
+                          <m:r>
+                            <w:rPr>
+                              <w:rFonts w:ascii="Cambria Math" w:hAnsi="Cambria Math"/>
+                            </w:rPr>
+                            <m:t>V</m:t>
+                          </m:r>
+                        </m:e>
+                        <m:sup>
+                          <m:r>
+                            <w:rPr>
+                              <w:rFonts w:ascii="Cambria Math" w:hAnsi="Cambria Math"/>
+                            </w:rPr>
+                            <m:t>T</m:t>
+                          </m:r>
+                        </m:sup>
+                      </m:sSup>
+                    </m:e>
+                  </m:d>
+                </m:e>
+              </m:d>
+              <m:r>
+                <w:rPr>
+                  <w:rFonts w:ascii="Cambria Math" w:hAnsi="Cambria Math"/>
+                </w:rPr>
+                <m:t>≤</m:t>
+              </m:r>
+              <m:func>
+                <m:funcPr>
+                  <m:ctrlPr>
+                    <w:rPr>
+                      <w:rFonts w:ascii="Cambria Math" w:hAnsi="Cambria Math"/>
+                      <w:i/>
+                    </w:rPr>
+                  </m:ctrlPr>
+                </m:funcPr>
+                <m:fName>
+                  <m:r>
+                    <m:rPr>
+                      <m:sty m:val="p"/>
+                    </m:rPr>
+                    <w:rPr>
+                      <w:rFonts w:ascii="Cambria Math" w:hAnsi="Cambria Math"/>
+                    </w:rPr>
+                    <m:t>min</m:t>
+                  </m:r>
+                </m:fName>
+                <m:e>
+                  <m:d>
+                    <m:dPr>
+                      <m:ctrlPr>
+                        <w:rPr>
+                          <w:rFonts w:ascii="Cambria Math" w:hAnsi="Cambria Math"/>
+                          <w:i/>
+                        </w:rPr>
+                      </m:ctrlPr>
+                    </m:dPr>
+                    <m:e>
+                      <m:r>
+                        <w:rPr>
+                          <w:rFonts w:ascii="Cambria Math" w:hAnsi="Cambria Math"/>
+                        </w:rPr>
+                        <m:t>rank</m:t>
+                      </m:r>
+                      <m:d>
+                        <m:dPr>
+                          <m:ctrlPr>
+                            <w:rPr>
+                              <w:rFonts w:ascii="Cambria Math" w:hAnsi="Cambria Math"/>
+                              <w:i/>
+                            </w:rPr>
+                          </m:ctrlPr>
+                        </m:dPr>
+                        <m:e>
+                          <m:r>
+                            <w:rPr>
+                              <w:rFonts w:ascii="Cambria Math" w:hAnsi="Cambria Math"/>
+                            </w:rPr>
+                            <m:t>U</m:t>
+                          </m:r>
+                        </m:e>
+                      </m:d>
+                      <m:r>
+                        <w:rPr>
+                          <w:rFonts w:ascii="Cambria Math" w:hAnsi="Cambria Math"/>
+                        </w:rPr>
+                        <m:t>,rank</m:t>
+                      </m:r>
+                      <m:d>
+                        <m:dPr>
+                          <m:ctrlPr>
+                            <w:rPr>
+                              <w:rFonts w:ascii="Cambria Math" w:hAnsi="Cambria Math"/>
+                              <w:i/>
+                            </w:rPr>
+                          </m:ctrlPr>
+                        </m:dPr>
+                        <m:e>
+                          <m:r>
+                            <w:rPr>
+                              <w:rFonts w:ascii="Cambria Math" w:hAnsi="Cambria Math"/>
+                            </w:rPr>
+                            <m:t>S</m:t>
+                          </m:r>
+                        </m:e>
+                      </m:d>
+                      <m:r>
+                        <w:rPr>
+                          <w:rFonts w:ascii="Cambria Math" w:hAnsi="Cambria Math"/>
+                        </w:rPr>
+                        <m:t>,rank</m:t>
+                      </m:r>
+                      <m:d>
+                        <m:dPr>
+                          <m:ctrlPr>
+                            <w:rPr>
+                              <w:rFonts w:ascii="Cambria Math" w:hAnsi="Cambria Math"/>
+                              <w:i/>
+                            </w:rPr>
+                          </m:ctrlPr>
+                        </m:dPr>
+                        <m:e>
+                          <m:sSup>
+                            <m:sSupPr>
+                              <m:ctrlPr>
+                                <w:rPr>
+                                  <w:rFonts w:ascii="Cambria Math" w:hAnsi="Cambria Math"/>
+                                  <w:i/>
+                                </w:rPr>
+                              </m:ctrlPr>
+                            </m:sSupPr>
+                            <m:e>
+                              <m:r>
+                                <w:rPr>
+                                  <w:rFonts w:ascii="Cambria Math" w:hAnsi="Cambria Math"/>
+                                </w:rPr>
+                                <m:t>V</m:t>
+                              </m:r>
+                            </m:e>
+                            <m:sup>
+                              <m:r>
+                                <w:rPr>
+                                  <w:rFonts w:ascii="Cambria Math" w:hAnsi="Cambria Math"/>
+                                </w:rPr>
+                                <m:t>T</m:t>
+                              </m:r>
+                            </m:sup>
+                          </m:sSup>
+                        </m:e>
+                      </m:d>
+                    </m:e>
+                  </m:d>
+                </m:e>
+              </m:func>
+              <m:r>
+                <w:rPr>
+                  <w:rFonts w:ascii="Cambria Math" w:hAnsi="Cambria Math"/>
+                </w:rPr>
+                <m:t>≤1</m:t>
+              </m:r>
+            </m:e>
+          </m:func>
+        </m:oMath>
+      </m:oMathPara>
+    </w:p>
+    <w:p>
+      <w:pPr>
+        <w:rPr>
+          <w:rFonts w:eastAsiaTheme="minorEastAsia"/>
+        </w:rPr>
+      </w:pPr>
+      <w:r>
+        <w:rPr>
+          <w:rFonts w:eastAsiaTheme="minorEastAsia"/>
+        </w:rPr>
+        <w:t xml:space="preserve">So we got </w:t>
+      </w:r>
+      <m:oMath>
+        <m:r>
+          <w:rPr>
+            <w:rFonts w:ascii="Cambria Math" w:eastAsiaTheme="minorEastAsia" w:hAnsi="Cambria Math"/>
+          </w:rPr>
+          <m:t>rank</m:t>
+        </m:r>
+        <m:d>
+          <m:dPr>
+            <m:ctrlPr>
+              <w:rPr>
+                <w:rFonts w:ascii="Cambria Math" w:eastAsiaTheme="minorEastAsia" w:hAnsi="Cambria Math"/>
+                <w:i/>
+              </w:rPr>
+            </m:ctrlPr>
+          </m:dPr>
+          <m:e>
+            <m:r>
+              <w:rPr>
+                <w:rFonts w:ascii="Cambria Math" w:eastAsiaTheme="minorEastAsia" w:hAnsi="Cambria Math"/>
+              </w:rPr>
+              <m:t>K</m:t>
+            </m:r>
+          </m:e>
+        </m:d>
+        <m:r>
+          <w:rPr>
+            <w:rFonts w:ascii="Cambria Math" w:eastAsiaTheme="minorEastAsia" w:hAnsi="Cambria Math"/>
+          </w:rPr>
+          <m:t>≤1</m:t>
+        </m:r>
+      </m:oMath>
+      <w:r>
+        <w:rPr>
+          <w:rFonts w:eastAsiaTheme="minorEastAsia"/>
+        </w:rPr>
+        <w:t xml:space="preserve"> (it’s actually 1 otherwise it’s a </w:t>
+      </w:r>
+      <m:oMath>
+        <m:r>
+          <w:rPr>
+            <w:rFonts w:ascii="Cambria Math" w:eastAsiaTheme="minorEastAsia" w:hAnsi="Cambria Math"/>
+          </w:rPr>
+          <m:t>0</m:t>
+        </m:r>
+      </m:oMath>
+      <w:r>
+        <w:rPr>
+          <w:rFonts w:eastAsiaTheme="minorEastAsia"/>
+        </w:rPr>
+        <w:t xml:space="preserve"> matrix). So unless </w:t>
+      </w:r>
+      <m:oMath>
+        <m:r>
+          <w:rPr>
+            <w:rFonts w:ascii="Cambria Math" w:eastAsiaTheme="minorEastAsia" w:hAnsi="Cambria Math"/>
+          </w:rPr>
+          <m:t>n=1</m:t>
+        </m:r>
+      </m:oMath>
+      <w:r>
+        <w:rPr>
+          <w:rFonts w:eastAsiaTheme="minorEastAsia"/>
+        </w:rPr>
+        <w:t xml:space="preserve"> which is a very trivial case, </w:t>
+      </w:r>
+      <m:oMath>
+        <m:r>
+          <w:rPr>
+            <w:rFonts w:ascii="Cambria Math" w:eastAsiaTheme="minorEastAsia" w:hAnsi="Cambria Math"/>
+          </w:rPr>
+          <m:t>K</m:t>
+        </m:r>
+      </m:oMath>
+      <w:r>
+        <w:rPr>
+          <w:rFonts w:eastAsiaTheme="minorEastAsia"/>
+        </w:rPr>
+        <w:t xml:space="preserve"> is not invertible.  </w:t>
+      </w:r>
+      <m:oMath>
+        <m:r>
+          <w:rPr>
+            <w:rFonts w:ascii="Cambria Math" w:eastAsiaTheme="minorEastAsia" w:hAnsi="Cambria Math"/>
+          </w:rPr>
+          <m:t>∎</m:t>
+        </m:r>
+      </m:oMath>
+    </w:p>
+    <w:p>
+      <w:pPr>
+        <w:pStyle w:val="Heading2"/>
+      </w:pPr>
+      <w:r>
+        <w:lastRenderedPageBreak/>
+        <w:t>Problem 28</w:t>
+      </w:r>
+    </w:p>
+    <w:p>
+      <w:pPr>
+        <w:rPr>
+          <w:rFonts w:eastAsiaTheme="minorEastAsia"/>
+          <w:rtl/>
+        </w:rPr>
+      </w:pPr>
+      <w:r>
+        <w:t xml:space="preserve">Bilateral filtering is </w:t>
+      </w:r>
+      <w:r>
+        <w:rPr>
+          <w:u w:val="single"/>
+        </w:rPr>
+        <w:t>not</w:t>
+      </w:r>
+      <w:r>
+        <w:t xml:space="preserve"> </w:t>
+      </w:r>
+      <w:r>
+        <w:t>a linear operation, because as we can see in equation (28), the filter opera</w:t>
+      </w:r>
+      <w:r>
+        <w:t xml:space="preserve">tion is dependent on the </w:t>
+      </w:r>
+      <m:oMath>
+        <m:sSub>
+          <m:sSubPr>
+            <m:ctrlPr>
+              <w:rPr>
+                <w:rFonts w:ascii="Cambria Math" w:hAnsi="Cambria Math"/>
+                <w:i/>
+              </w:rPr>
+            </m:ctrlPr>
+          </m:sSubPr>
+          <m:e>
+            <m:r>
+              <w:rPr>
+                <w:rFonts w:ascii="Cambria Math" w:hAnsi="Cambria Math"/>
+              </w:rPr>
+              <m:t>f</m:t>
+            </m:r>
+          </m:e>
+          <m:sub>
+            <m:r>
+              <w:rPr>
+                <w:rFonts w:ascii="Cambria Math" w:hAnsi="Cambria Math"/>
+              </w:rPr>
+              <m:t>r</m:t>
+            </m:r>
+          </m:sub>
+        </m:sSub>
+      </m:oMath>
+      <w:r>
+        <w:rPr>
+          <w:rFonts w:eastAsiaTheme="minorEastAsia"/>
+        </w:rPr>
+        <w:t xml:space="preserve"> in a non-linear way.</w:t>
+      </w:r>
+    </w:p>
+    <w:p>
+      <w:pPr>
+        <w:rPr>
+          <w:rFonts w:hint="cs"/>
+          <w:rtl/>
+        </w:rPr>
+      </w:pPr>
+      <w:r>
+        <w:rPr>
+          <w:rFonts w:eastAsiaTheme="minorEastAsia"/>
+        </w:rPr>
+        <w:t xml:space="preserve">Any change to the input image will </w:t>
+      </w:r>
+      <w:r>
+        <w:rPr>
+          <w:rFonts w:eastAsiaTheme="minorEastAsia"/>
+          <w:u w:val="single"/>
+        </w:rPr>
+        <w:t>not</w:t>
+      </w:r>
+      <w:r>
+        <w:rPr>
+          <w:rFonts w:eastAsiaTheme="minorEastAsia"/>
+        </w:rPr>
+        <w:t xml:space="preserve"> result in a proportional change in the output</w:t>
+      </w:r>
+      <w:r>
+        <w:rPr>
+          <w:rFonts w:eastAsiaTheme="minorEastAsia"/>
+        </w:rPr>
+        <w:t>.</w:t>
+      </w:r>
+      <w:r>
+        <w:rPr>
+          <w:rFonts w:eastAsiaTheme="minorEastAsia"/>
+        </w:rPr>
+        <w:br/>
+        <w:t>F</w:t>
+      </w:r>
+      <w:r>
+        <w:rPr>
+          <w:rFonts w:eastAsiaTheme="minorEastAsia"/>
+        </w:rPr>
+        <w:t xml:space="preserve">irst of all </w:t>
+      </w:r>
+      <m:oMath>
+        <m:sSub>
+          <m:sSubPr>
+            <m:ctrlPr>
+              <w:rPr>
+                <w:rFonts w:ascii="Cambria Math" w:eastAsiaTheme="minorEastAsia" w:hAnsi="Cambria Math"/>
+                <w:i/>
+              </w:rPr>
+            </m:ctrlPr>
+          </m:sSubPr>
+          <m:e>
+            <m:r>
+              <w:rPr>
+                <w:rFonts w:ascii="Cambria Math" w:eastAsiaTheme="minorEastAsia" w:hAnsi="Cambria Math"/>
+              </w:rPr>
+              <m:t>f</m:t>
+            </m:r>
+          </m:e>
+          <m:sub>
+            <m:r>
+              <w:rPr>
+                <w:rFonts w:ascii="Cambria Math" w:eastAsiaTheme="minorEastAsia" w:hAnsi="Cambria Math"/>
+              </w:rPr>
+              <m:t>r</m:t>
+            </m:r>
+          </m:sub>
+        </m:sSub>
+      </m:oMath>
+      <w:r>
+        <w:rPr>
+          <w:rFonts w:eastAsiaTheme="minorEastAsia"/>
+        </w:rPr>
+        <w:t xml:space="preserve"> </w:t>
+      </w:r>
+      <w:r>
+        <w:rPr>
+          <w:rFonts w:eastAsiaTheme="minorEastAsia"/>
+        </w:rPr>
+        <w:t xml:space="preserve">is not necessarily linear, and even if it is: </w:t>
+      </w:r>
+      <w:proofErr w:type="gramStart"/>
+      <w:r>
+        <w:rPr>
+          <w:rFonts w:eastAsiaTheme="minorEastAsia"/>
+        </w:rPr>
+        <w:t>It’s</w:t>
+      </w:r>
+      <w:proofErr w:type="gramEnd"/>
+      <w:r>
+        <w:rPr>
+          <w:rFonts w:eastAsiaTheme="minorEastAsia"/>
+        </w:rPr>
+        <w:t xml:space="preserve"> input is in absolute value which is not linear.</w:t>
+      </w:r>
+      <w:r>
+        <w:rPr>
+          <w:rFonts w:eastAsiaTheme="minorEastAsia"/>
+        </w:rPr>
+        <w:br/>
+        <w:t xml:space="preserve">In addition, the </w:t>
+      </w:r>
+      <m:oMath>
+        <m:f>
+          <m:fPr>
+            <m:ctrlPr>
+              <w:rPr>
+                <w:rFonts w:ascii="Cambria Math" w:eastAsiaTheme="minorEastAsia" w:hAnsi="Cambria Math"/>
+                <w:i/>
+              </w:rPr>
+            </m:ctrlPr>
+          </m:fPr>
+          <m:num>
+            <m:r>
+              <w:rPr>
+                <w:rFonts w:ascii="Cambria Math" w:eastAsiaTheme="minorEastAsia" w:hAnsi="Cambria Math"/>
+              </w:rPr>
+              <m:t>1</m:t>
+            </m:r>
+          </m:num>
+          <m:den>
+            <m:r>
+              <w:rPr>
+                <w:rFonts w:ascii="Cambria Math" w:eastAsiaTheme="minorEastAsia" w:hAnsi="Cambria Math"/>
+              </w:rPr>
+              <m:t>c</m:t>
+            </m:r>
+          </m:den>
+        </m:f>
+      </m:oMath>
+      <w:r>
+        <w:rPr>
+          <w:rFonts w:eastAsiaTheme="minorEastAsia"/>
+        </w:rPr>
+        <w:t xml:space="preserve"> component</w:t>
+      </w:r>
+      <w:r>
+        <w:rPr>
+          <w:rFonts w:eastAsiaTheme="minorEastAsia"/>
+        </w:rPr>
+        <w:t xml:space="preserve"> which has </w:t>
+      </w:r>
+      <m:oMath>
+        <m:sSub>
+          <m:sSubPr>
+            <m:ctrlPr>
+              <w:rPr>
+                <w:rFonts w:ascii="Cambria Math" w:eastAsiaTheme="minorEastAsia" w:hAnsi="Cambria Math"/>
+                <w:i/>
+              </w:rPr>
+            </m:ctrlPr>
+          </m:sSubPr>
+          <m:e>
+            <m:r>
+              <w:rPr>
+                <w:rFonts w:ascii="Cambria Math" w:eastAsiaTheme="minorEastAsia" w:hAnsi="Cambria Math"/>
+              </w:rPr>
+              <m:t>f</m:t>
+            </m:r>
+          </m:e>
+          <m:sub>
+            <m:r>
+              <w:rPr>
+                <w:rFonts w:ascii="Cambria Math" w:eastAsiaTheme="minorEastAsia" w:hAnsi="Cambria Math"/>
+              </w:rPr>
+              <m:t>r</m:t>
+            </m:r>
+          </m:sub>
+        </m:sSub>
+      </m:oMath>
+      <w:r>
+        <w:rPr>
+          <w:rFonts w:eastAsiaTheme="minorEastAsia"/>
+        </w:rPr>
+        <w:t xml:space="preserve"> in it,</w:t>
+      </w:r>
+      <w:r>
+        <w:rPr>
+          <w:rFonts w:eastAsiaTheme="minorEastAsia"/>
+        </w:rPr>
+        <w:t xml:space="preserve"> is not linear in any way. </w:t>
+      </w:r>
+      <w:bookmarkStart w:id="0" w:name="_GoBack"/>
+      <w:bookmarkEnd w:id="0"/>
+    </w:p>
+    <w:p>
+      <w:pPr>
+        <w:pStyle w:val="Heading2"/>
+      </w:pPr>
+      <w:r>
         <w:t>Problem 29</w:t>
       </w:r>
     </w:p>
+    <w:p/>
     <w:p/>
     <w:p>
       <w:pPr>
@@ -29896,7 +30989,7 @@
 </file>
 
 <file path=customXml/itemProps1.xml><?xml version="1.0" encoding="utf-8"?>
-<ds:datastoreItem xmlns:ds="http://schemas.openxmlformats.org/officeDocument/2006/customXml" ds:itemID="{4467A321-AA93-420C-A50A-A88B81D9707A}">
+<ds:datastoreItem xmlns:ds="http://schemas.openxmlformats.org/officeDocument/2006/customXml" ds:itemID="{B03060FD-0DAA-41C2-B720-C7F5203050DC}">
   <ds:schemaRefs>
     <ds:schemaRef ds:uri="http://schemas.openxmlformats.org/officeDocument/2006/bibliography"/>
   </ds:schemaRefs>

</xml_diff>